<commit_message>
Update for normal jobs
</commit_message>
<xml_diff>
--- a/generated/resume.docx
+++ b/generated/resume.docx
@@ -3259,6 +3259,156 @@
         <w:autoSpaceDN w:val="0"/>
         <w:autoSpaceDE w:val="0"/>
         <w:widowControl/>
+        <w:spacing w:line="240" w:lineRule="auto" w:before="116" w:after="130"/>
+        <w:ind w:left="346" w:right="0" w:firstLine="0"/>
+        <w:jc w:val="left"/>
+      </w:pPr>
+      <w:r>
+        <w:rPr>
+          <w:rFonts w:ascii="Publico Text Web" w:hAnsi="Publico Text Web" w:eastAsia="Publico Text Web"/>
+          <w:b w:val="0"/>
+          <w:i w:val="0"/>
+          <w:color w:val="000000"/>
+          <w:sz w:val="20"/>
+        </w:rPr>
+        <w:t>2022.</w:t>
+      </w:r>
+    </w:p>
+    <w:tbl>
+      <w:tblPr>
+        <w:tblW w:type="auto" w:w="0"/>
+        <w:tblLayout w:type="fixed"/>
+        <w:tblLook w:firstColumn="1" w:firstRow="1" w:lastColumn="0" w:lastRow="0" w:noHBand="0" w:noVBand="1" w:val="04A0"/>
+        <w:tblInd w:w="100.0" w:type="dxa"/>
+      </w:tblPr>
+      <w:tblGrid>
+        <w:gridCol w:w="9360"/>
+      </w:tblGrid>
+      <w:tr>
+        <w:trPr>
+          <w:trHeight w:hRule="exact" w:val="342"/>
+        </w:trPr>
+        <w:tc>
+          <w:tcPr>
+            <w:tcW w:type="dxa" w:w="8400"/>
+            <w:tcBorders/>
+            <w:tcMar>
+              <w:start w:w="0" w:type="dxa"/>
+              <w:end w:w="0" w:type="dxa"/>
+            </w:tcMar>
+          </w:tcPr>
+          <w:p>
+            <w:pPr>
+              <w:autoSpaceDN w:val="0"/>
+              <w:autoSpaceDE w:val="0"/>
+              <w:widowControl/>
+              <w:spacing w:line="233" w:lineRule="auto" w:before="60" w:after="0"/>
+              <w:ind w:left="126" w:right="0" w:firstLine="0"/>
+              <w:jc w:val="left"/>
+            </w:pPr>
+            <w:r>
+              <w:rPr>
+                <w:rFonts w:ascii="Times New Roman" w:hAnsi="Times New Roman" w:eastAsia="Times New Roman"/>
+                <w:b w:val="0"/>
+                <w:i w:val="0"/>
+                <w:color w:val="000000"/>
+                <w:sz w:val="20"/>
+              </w:rPr>
+              <w:t xml:space="preserve">• </w:t>
+            </w:r>
+            <w:r>
+              <w:rPr>
+                <w:rFonts w:ascii="Publico Text Web" w:hAnsi="Publico Text Web" w:eastAsia="Publico Text Web"/>
+                <w:b w:val="0"/>
+                <w:i w:val="0"/>
+                <w:color w:val="5BA5DB"/>
+                <w:sz w:val="20"/>
+              </w:rPr>
+              <w:hyperlink r:id="rId24" w:history="1">
+                <w:r>
+                  <w:rPr>
+                    <w:rStyle w:val="Hyperlink"/>
+                  </w:rPr>
+                  <w:t>Manifesto for Online Collaboration</w:t>
+                </w:r>
+              </w:hyperlink>
+            </w:r>
+            <w:r>
+              <w:rPr>
+                <w:rFonts w:ascii="Publico Text Web" w:hAnsi="Publico Text Web" w:eastAsia="Publico Text Web"/>
+                <w:b w:val="0"/>
+                <w:i w:val="0"/>
+                <w:color w:val="000000"/>
+                <w:sz w:val="20"/>
+              </w:rPr>
+              <w:t>, with Matt Barnaby, Barb Bickford, et al, 2022.</w:t>
+            </w:r>
+          </w:p>
+        </w:tc>
+      </w:tr>
+    </w:tbl>
+    <w:p>
+      <w:pPr>
+        <w:autoSpaceDN w:val="0"/>
+        <w:autoSpaceDE w:val="0"/>
+        <w:widowControl/>
+        <w:spacing w:line="233" w:lineRule="auto" w:before="118" w:after="0"/>
+        <w:ind w:left="226" w:right="0" w:firstLine="0"/>
+        <w:jc w:val="left"/>
+      </w:pPr>
+      <w:r>
+        <w:rPr>
+          <w:rFonts w:ascii="Times New Roman" w:hAnsi="Times New Roman" w:eastAsia="Times New Roman"/>
+          <w:b w:val="0"/>
+          <w:i w:val="0"/>
+          <w:color w:val="000000"/>
+          <w:sz w:val="20"/>
+        </w:rPr>
+        <w:t xml:space="preserve">• </w:t>
+      </w:r>
+      <w:r>
+        <w:rPr>
+          <w:rFonts w:ascii="Publico Text Web" w:hAnsi="Publico Text Web" w:eastAsia="Publico Text Web"/>
+          <w:b w:val="0"/>
+          <w:i w:val="0"/>
+          <w:color w:val="5BA5DB"/>
+          <w:sz w:val="20"/>
+        </w:rPr>
+        <w:hyperlink r:id="rId25" w:history="1">
+          <w:r>
+            <w:rPr>
+              <w:rStyle w:val="Hyperlink"/>
+            </w:rPr>
+            <w:t>With Great People</w:t>
+          </w:r>
+        </w:hyperlink>
+      </w:r>
+      <w:r>
+        <w:rPr>
+          <w:rFonts w:ascii="Times New Roman" w:hAnsi="Times New Roman" w:eastAsia="Times New Roman"/>
+          <w:b w:val="0"/>
+          <w:i w:val="0"/>
+          <w:color w:val="000000"/>
+          <w:sz w:val="20"/>
+        </w:rPr>
+        <w:t>:</w:t>
+      </w:r>
+      <w:r>
+        <w:rPr>
+          <w:rFonts w:ascii="Publico Text Web" w:hAnsi="Publico Text Web" w:eastAsia="Publico Text Web"/>
+          <w:b w:val="0"/>
+          <w:i w:val="0"/>
+          <w:color w:val="000000"/>
+          <w:sz w:val="20"/>
+        </w:rPr>
+        <w:t xml:space="preserve"> The Podcast for High-Performance Teams, 81 episodes of interviews and</w:t>
+      </w:r>
+    </w:p>
+    <w:p>
+      <w:pPr>
+        <w:autoSpaceDN w:val="0"/>
+        <w:autoSpaceDE w:val="0"/>
+        <w:widowControl/>
         <w:spacing w:line="240" w:lineRule="auto" w:before="116" w:after="0"/>
         <w:ind w:left="346" w:right="0" w:firstLine="0"/>
         <w:jc w:val="left"/>
@@ -3271,7 +3421,7 @@
           <w:color w:val="000000"/>
           <w:sz w:val="20"/>
         </w:rPr>
-        <w:t>2022.</w:t>
+        <w:t>monologues exploring technical work teams, collaboration, and creativity, 2017-2022.</w:t>
       </w:r>
     </w:p>
     <w:p>
@@ -3301,12 +3451,12 @@
           <w:color w:val="5BA5DB"/>
           <w:sz w:val="20"/>
         </w:rPr>
-        <w:hyperlink r:id="rId24" w:history="1">
+        <w:hyperlink r:id="rId26" w:history="1">
           <w:r>
             <w:rPr>
               <w:rStyle w:val="Hyperlink"/>
             </w:rPr>
-            <w:t>Manifesto for Online Collaboration</w:t>
+            <w:t>Richard Kasperowski’s Blog</w:t>
           </w:r>
         </w:hyperlink>
       </w:r>
@@ -3318,7 +3468,7 @@
           <w:color w:val="000000"/>
           <w:sz w:val="20"/>
         </w:rPr>
-        <w:t>, with Matt Barnaby, Barb Bickford, et al, 2022.</w:t>
+        <w:t>, 107 articles on team building, innovation, creativity, and agile</w:t>
       </w:r>
     </w:p>
     <w:p>
@@ -3326,64 +3476,7 @@
         <w:autoSpaceDN w:val="0"/>
         <w:autoSpaceDE w:val="0"/>
         <w:widowControl/>
-        <w:spacing w:line="233" w:lineRule="auto" w:before="178" w:after="0"/>
-        <w:ind w:left="226" w:right="0" w:firstLine="0"/>
-        <w:jc w:val="left"/>
-      </w:pPr>
-      <w:r>
-        <w:rPr>
-          <w:rFonts w:ascii="Times New Roman" w:hAnsi="Times New Roman" w:eastAsia="Times New Roman"/>
-          <w:b w:val="0"/>
-          <w:i w:val="0"/>
-          <w:color w:val="000000"/>
-          <w:sz w:val="20"/>
-        </w:rPr>
-        <w:t xml:space="preserve">• </w:t>
-      </w:r>
-      <w:r>
-        <w:rPr>
-          <w:rFonts w:ascii="Publico Text Web" w:hAnsi="Publico Text Web" w:eastAsia="Publico Text Web"/>
-          <w:b w:val="0"/>
-          <w:i w:val="0"/>
-          <w:color w:val="5BA5DB"/>
-          <w:sz w:val="20"/>
-        </w:rPr>
-        <w:hyperlink r:id="rId25" w:history="1">
-          <w:r>
-            <w:rPr>
-              <w:rStyle w:val="Hyperlink"/>
-            </w:rPr>
-            <w:t>With Great People</w:t>
-          </w:r>
-        </w:hyperlink>
-      </w:r>
-      <w:r>
-        <w:rPr>
-          <w:rFonts w:ascii="Times New Roman" w:hAnsi="Times New Roman" w:eastAsia="Times New Roman"/>
-          <w:b w:val="0"/>
-          <w:i w:val="0"/>
-          <w:color w:val="000000"/>
-          <w:sz w:val="20"/>
-        </w:rPr>
-        <w:t>:</w:t>
-      </w:r>
-      <w:r>
-        <w:rPr>
-          <w:rFonts w:ascii="Publico Text Web" w:hAnsi="Publico Text Web" w:eastAsia="Publico Text Web"/>
-          <w:b w:val="0"/>
-          <w:i w:val="0"/>
-          <w:color w:val="000000"/>
-          <w:sz w:val="20"/>
-        </w:rPr>
-        <w:t xml:space="preserve"> The Podcast for High-Performance Teams, 81 episodes of interviews and</w:t>
-      </w:r>
-    </w:p>
-    <w:p>
-      <w:pPr>
-        <w:autoSpaceDN w:val="0"/>
-        <w:autoSpaceDE w:val="0"/>
-        <w:widowControl/>
-        <w:spacing w:line="240" w:lineRule="auto" w:before="116" w:after="0"/>
+        <w:spacing w:line="240" w:lineRule="auto" w:before="108" w:after="0"/>
         <w:ind w:left="346" w:right="0" w:firstLine="0"/>
         <w:jc w:val="left"/>
       </w:pPr>
@@ -3395,7 +3488,7 @@
           <w:color w:val="000000"/>
           <w:sz w:val="20"/>
         </w:rPr>
-        <w:t>monologues exploring technical work teams, collaboration, and creativity, 2017-2022.</w:t>
+        <w:t>software development, 2008-2022.</w:t>
       </w:r>
     </w:p>
     <w:p>
@@ -3421,28 +3514,374 @@
         <w:rPr>
           <w:rFonts w:ascii="Publico Text Web" w:hAnsi="Publico Text Web" w:eastAsia="Publico Text Web"/>
           <w:b w:val="0"/>
-          <w:i w:val="0"/>
+          <w:i/>
           <w:color w:val="5BA5DB"/>
           <w:sz w:val="20"/>
         </w:rPr>
-        <w:hyperlink r:id="rId26" w:history="1">
+        <w:hyperlink r:id="rId27" w:history="1">
           <w:r>
             <w:rPr>
               <w:rStyle w:val="Hyperlink"/>
             </w:rPr>
-            <w:t>Richard Kasperowski’s Blog</w:t>
+            <w:t>High-Performance Teams</w:t>
           </w:r>
         </w:hyperlink>
       </w:r>
       <w:r>
         <w:rPr>
+          <w:rFonts w:ascii="Times New Roman" w:hAnsi="Times New Roman" w:eastAsia="Times New Roman"/>
+          <w:b w:val="0"/>
+          <w:i/>
+          <w:color w:val="5BA5DB"/>
+          <w:sz w:val="20"/>
+        </w:rPr>
+        <w:hyperlink r:id="rId27" w:history="1">
+          <w:r>
+            <w:rPr>
+              <w:rStyle w:val="Hyperlink"/>
+            </w:rPr>
+            <w:t>:</w:t>
+          </w:r>
+        </w:hyperlink>
+      </w:r>
+      <w:r>
+        <w:rPr>
           <w:rFonts w:ascii="Publico Text Web" w:hAnsi="Publico Text Web" w:eastAsia="Publico Text Web"/>
           <w:b w:val="0"/>
+          <w:i/>
+          <w:color w:val="5BA5DB"/>
+          <w:sz w:val="20"/>
+        </w:rPr>
+        <w:hyperlink r:id="rId27" w:history="1">
+          <w:r>
+            <w:rPr>
+              <w:rStyle w:val="Hyperlink"/>
+            </w:rPr>
+            <w:t xml:space="preserve"> The Foundations</w:t>
+          </w:r>
+        </w:hyperlink>
+      </w:r>
+      <w:r>
+        <w:rPr>
+          <w:rFonts w:ascii="Publico Text Web" w:hAnsi="Publico Text Web" w:eastAsia="Publico Text Web"/>
+          <w:b w:val="0"/>
           <w:i w:val="0"/>
           <w:color w:val="000000"/>
           <w:sz w:val="20"/>
         </w:rPr>
-        <w:t>, 107 articles on team building, innovation, creativity, and agile</w:t>
+        <w:t>, C4Media, 2019.</w:t>
+      </w:r>
+    </w:p>
+    <w:p>
+      <w:pPr>
+        <w:autoSpaceDN w:val="0"/>
+        <w:autoSpaceDE w:val="0"/>
+        <w:widowControl/>
+        <w:spacing w:line="230" w:lineRule="auto" w:before="186" w:after="0"/>
+        <w:ind w:left="226" w:right="0" w:firstLine="0"/>
+        <w:jc w:val="left"/>
+      </w:pPr>
+      <w:r>
+        <w:rPr>
+          <w:rFonts w:ascii="Times New Roman" w:hAnsi="Times New Roman" w:eastAsia="Times New Roman"/>
+          <w:b w:val="0"/>
+          <w:i w:val="0"/>
+          <w:color w:val="000000"/>
+          <w:sz w:val="20"/>
+        </w:rPr>
+        <w:t xml:space="preserve">• </w:t>
+      </w:r>
+      <w:r>
+        <w:rPr>
+          <w:rFonts w:ascii="Publico Text Web" w:hAnsi="Publico Text Web" w:eastAsia="Publico Text Web"/>
+          <w:b w:val="0"/>
+          <w:i w:val="0"/>
+          <w:color w:val="5BA5DB"/>
+          <w:sz w:val="20"/>
+        </w:rPr>
+        <w:hyperlink r:id="rId28" w:history="1">
+          <w:r>
+            <w:rPr>
+              <w:rStyle w:val="Hyperlink"/>
+            </w:rPr>
+            <w:t>“High-Performance Team Behaviors” measurement instrument</w:t>
+          </w:r>
+        </w:hyperlink>
+      </w:r>
+      <w:r>
+        <w:rPr>
+          <w:rFonts w:ascii="Publico Text Web" w:hAnsi="Publico Text Web" w:eastAsia="Publico Text Web"/>
+          <w:b w:val="0"/>
+          <w:i w:val="0"/>
+          <w:color w:val="000000"/>
+          <w:sz w:val="20"/>
+        </w:rPr>
+        <w:t>, Comparative Agility, 2018.</w:t>
+      </w:r>
+    </w:p>
+    <w:p>
+      <w:pPr>
+        <w:autoSpaceDN w:val="0"/>
+        <w:autoSpaceDE w:val="0"/>
+        <w:widowControl/>
+        <w:spacing w:line="230" w:lineRule="auto" w:before="180" w:after="126"/>
+        <w:ind w:left="226" w:right="0" w:firstLine="0"/>
+        <w:jc w:val="left"/>
+      </w:pPr>
+      <w:r>
+        <w:rPr>
+          <w:rFonts w:ascii="Times New Roman" w:hAnsi="Times New Roman" w:eastAsia="Times New Roman"/>
+          <w:b w:val="0"/>
+          <w:i w:val="0"/>
+          <w:color w:val="000000"/>
+          <w:sz w:val="20"/>
+        </w:rPr>
+        <w:t xml:space="preserve">• </w:t>
+      </w:r>
+      <w:r>
+        <w:rPr>
+          <w:rFonts w:ascii="Publico Text Web" w:hAnsi="Publico Text Web" w:eastAsia="Publico Text Web"/>
+          <w:b w:val="0"/>
+          <w:i/>
+          <w:color w:val="5BA5DB"/>
+          <w:sz w:val="20"/>
+        </w:rPr>
+        <w:hyperlink r:id="rId29" w:history="1">
+          <w:r>
+            <w:rPr>
+              <w:rStyle w:val="Hyperlink"/>
+            </w:rPr>
+            <w:t xml:space="preserve">Agile </w:t>
+          </w:r>
+        </w:hyperlink>
+      </w:r>
+      <w:r>
+        <w:rPr>
+          <w:rFonts w:ascii="Times New Roman" w:hAnsi="Times New Roman" w:eastAsia="Times New Roman"/>
+          <w:b w:val="0"/>
+          <w:i/>
+          <w:color w:val="5BA5DB"/>
+          <w:sz w:val="20"/>
+        </w:rPr>
+        <w:hyperlink r:id="rId29" w:history="1">
+          <w:r>
+            <w:rPr>
+              <w:rStyle w:val="Hyperlink"/>
+            </w:rPr>
+            <w:t>&amp;</w:t>
+          </w:r>
+        </w:hyperlink>
+      </w:r>
+      <w:r>
+        <w:rPr>
+          <w:rFonts w:ascii="Publico Text Web" w:hAnsi="Publico Text Web" w:eastAsia="Publico Text Web"/>
+          <w:b w:val="0"/>
+          <w:i/>
+          <w:color w:val="5BA5DB"/>
+          <w:sz w:val="20"/>
+        </w:rPr>
+        <w:hyperlink r:id="rId29" w:history="1">
+          <w:r>
+            <w:rPr>
+              <w:rStyle w:val="Hyperlink"/>
+            </w:rPr>
+            <w:t xml:space="preserve"> Scrum Foundations Class Workbook</w:t>
+          </w:r>
+        </w:hyperlink>
+      </w:r>
+      <w:r>
+        <w:rPr>
+          <w:rFonts w:ascii="Publico Text Web" w:hAnsi="Publico Text Web" w:eastAsia="Publico Text Web"/>
+          <w:b w:val="0"/>
+          <w:i w:val="0"/>
+          <w:color w:val="000000"/>
+          <w:sz w:val="20"/>
+        </w:rPr>
+        <w:t>, With Great People Publications, 2018.</w:t>
+      </w:r>
+    </w:p>
+    <w:tbl>
+      <w:tblPr>
+        <w:tblW w:type="auto" w:w="0"/>
+        <w:tblLayout w:type="fixed"/>
+        <w:tblLook w:firstColumn="1" w:firstRow="1" w:lastColumn="0" w:lastRow="0" w:noHBand="0" w:noVBand="1" w:val="04A0"/>
+        <w:tblInd w:w="100.0" w:type="dxa"/>
+      </w:tblPr>
+      <w:tblGrid>
+        <w:gridCol w:w="9360"/>
+      </w:tblGrid>
+      <w:tr>
+        <w:trPr>
+          <w:trHeight w:hRule="exact" w:val="342"/>
+        </w:trPr>
+        <w:tc>
+          <w:tcPr>
+            <w:tcW w:type="dxa" w:w="8240"/>
+            <w:tcBorders/>
+            <w:tcMar>
+              <w:start w:w="0" w:type="dxa"/>
+              <w:end w:w="0" w:type="dxa"/>
+            </w:tcMar>
+          </w:tcPr>
+          <w:p>
+            <w:pPr>
+              <w:autoSpaceDN w:val="0"/>
+              <w:autoSpaceDE w:val="0"/>
+              <w:widowControl/>
+              <w:spacing w:line="233" w:lineRule="auto" w:before="60" w:after="0"/>
+              <w:ind w:left="126" w:right="0" w:firstLine="0"/>
+              <w:jc w:val="left"/>
+            </w:pPr>
+            <w:r>
+              <w:rPr>
+                <w:rFonts w:ascii="Times New Roman" w:hAnsi="Times New Roman" w:eastAsia="Times New Roman"/>
+                <w:b w:val="0"/>
+                <w:i w:val="0"/>
+                <w:color w:val="000000"/>
+                <w:sz w:val="20"/>
+              </w:rPr>
+              <w:t xml:space="preserve">• </w:t>
+            </w:r>
+            <w:r>
+              <w:rPr>
+                <w:rFonts w:ascii="Publico Text Web" w:hAnsi="Publico Text Web" w:eastAsia="Publico Text Web"/>
+                <w:b w:val="0"/>
+                <w:i w:val="0"/>
+                <w:color w:val="5BA5DB"/>
+                <w:sz w:val="20"/>
+              </w:rPr>
+              <w:hyperlink r:id="rId30" w:history="1">
+                <w:r>
+                  <w:rPr>
+                    <w:rStyle w:val="Hyperlink"/>
+                  </w:rPr>
+                  <w:t>Manifesto for Greatness</w:t>
+                </w:r>
+              </w:hyperlink>
+            </w:r>
+            <w:r>
+              <w:rPr>
+                <w:rFonts w:ascii="Publico Text Web" w:hAnsi="Publico Text Web" w:eastAsia="Publico Text Web"/>
+                <w:b w:val="0"/>
+                <w:i w:val="0"/>
+                <w:color w:val="000000"/>
+                <w:sz w:val="20"/>
+              </w:rPr>
+              <w:t>, with Algimantas Stancelis, Alice Ivashina, et al, 2015.</w:t>
+            </w:r>
+          </w:p>
+        </w:tc>
+      </w:tr>
+    </w:tbl>
+    <w:p>
+      <w:pPr>
+        <w:autoSpaceDN w:val="0"/>
+        <w:autoSpaceDE w:val="0"/>
+        <w:widowControl/>
+        <w:spacing w:line="233" w:lineRule="auto" w:before="118" w:after="0"/>
+        <w:ind w:left="226" w:right="0" w:firstLine="0"/>
+        <w:jc w:val="left"/>
+      </w:pPr>
+      <w:r>
+        <w:rPr>
+          <w:rFonts w:ascii="Times New Roman" w:hAnsi="Times New Roman" w:eastAsia="Times New Roman"/>
+          <w:b w:val="0"/>
+          <w:i w:val="0"/>
+          <w:color w:val="000000"/>
+          <w:sz w:val="20"/>
+        </w:rPr>
+        <w:t xml:space="preserve">• </w:t>
+      </w:r>
+      <w:r>
+        <w:rPr>
+          <w:rFonts w:ascii="Publico Text Web" w:hAnsi="Publico Text Web" w:eastAsia="Publico Text Web"/>
+          <w:b w:val="0"/>
+          <w:i/>
+          <w:color w:val="5BA5DB"/>
+          <w:sz w:val="20"/>
+        </w:rPr>
+        <w:hyperlink r:id="rId31" w:history="1">
+          <w:r>
+            <w:rPr>
+              <w:rStyle w:val="Hyperlink"/>
+            </w:rPr>
+            <w:t>The Core Protocols</w:t>
+          </w:r>
+        </w:hyperlink>
+      </w:r>
+      <w:r>
+        <w:rPr>
+          <w:rFonts w:ascii="Times New Roman" w:hAnsi="Times New Roman" w:eastAsia="Times New Roman"/>
+          <w:b w:val="0"/>
+          <w:i/>
+          <w:color w:val="5BA5DB"/>
+          <w:sz w:val="20"/>
+        </w:rPr>
+        <w:hyperlink r:id="rId31" w:history="1">
+          <w:r>
+            <w:rPr>
+              <w:rStyle w:val="Hyperlink"/>
+            </w:rPr>
+            <w:t>:</w:t>
+          </w:r>
+        </w:hyperlink>
+      </w:r>
+      <w:r>
+        <w:rPr>
+          <w:rFonts w:ascii="Publico Text Web" w:hAnsi="Publico Text Web" w:eastAsia="Publico Text Web"/>
+          <w:b w:val="0"/>
+          <w:i/>
+          <w:color w:val="5BA5DB"/>
+          <w:sz w:val="20"/>
+        </w:rPr>
+        <w:hyperlink r:id="rId31" w:history="1">
+          <w:r>
+            <w:rPr>
+              <w:rStyle w:val="Hyperlink"/>
+            </w:rPr>
+            <w:t xml:space="preserve"> A Guide to Greatness</w:t>
+          </w:r>
+        </w:hyperlink>
+      </w:r>
+      <w:r>
+        <w:rPr>
+          <w:rFonts w:ascii="Publico Text Web" w:hAnsi="Publico Text Web" w:eastAsia="Publico Text Web"/>
+          <w:b w:val="0"/>
+          <w:i w:val="0"/>
+          <w:color w:val="000000"/>
+          <w:sz w:val="20"/>
+        </w:rPr>
+        <w:t>, With Great People Publications, 2015.</w:t>
+      </w:r>
+    </w:p>
+    <w:p>
+      <w:pPr>
+        <w:autoSpaceDN w:val="0"/>
+        <w:autoSpaceDE w:val="0"/>
+        <w:widowControl/>
+        <w:spacing w:line="233" w:lineRule="auto" w:before="186" w:after="0"/>
+        <w:ind w:left="226" w:right="0" w:firstLine="0"/>
+        <w:jc w:val="left"/>
+      </w:pPr>
+      <w:r>
+        <w:rPr>
+          <w:rFonts w:ascii="Times New Roman" w:hAnsi="Times New Roman" w:eastAsia="Times New Roman"/>
+          <w:b w:val="0"/>
+          <w:i w:val="0"/>
+          <w:color w:val="000000"/>
+          <w:sz w:val="20"/>
+        </w:rPr>
+        <w:t xml:space="preserve">• </w:t>
+      </w:r>
+      <w:r>
+        <w:rPr>
+          <w:rFonts w:ascii="Publico Text Web" w:hAnsi="Publico Text Web" w:eastAsia="Publico Text Web"/>
+          <w:b w:val="0"/>
+          <w:i w:val="0"/>
+          <w:color w:val="000000"/>
+          <w:sz w:val="20"/>
+        </w:rPr>
+        <w:t>“Building a Connected MIDlet, part 2,” with Alex Bourgeois, Java Developers’ Journal, March</w:t>
       </w:r>
     </w:p>
     <w:p>
@@ -3462,7 +3901,687 @@
           <w:color w:val="000000"/>
           <w:sz w:val="20"/>
         </w:rPr>
-        <w:t>software development, 2008-2022.</w:t>
+        <w:t>2004.</w:t>
+      </w:r>
+    </w:p>
+    <w:p>
+      <w:pPr>
+        <w:autoSpaceDN w:val="0"/>
+        <w:autoSpaceDE w:val="0"/>
+        <w:widowControl/>
+        <w:spacing w:line="240" w:lineRule="auto" w:before="344" w:after="0"/>
+        <w:ind w:left="144" w:right="0" w:firstLine="0"/>
+        <w:jc w:val="left"/>
+      </w:pPr>
+      <w:r>
+        <w:rPr>
+          <w:rFonts w:ascii="Publico Text Web" w:hAnsi="Publico Text Web" w:eastAsia="Publico Text Web"/>
+          <w:b/>
+          <w:i w:val="0"/>
+          <w:color w:val="5BA5DB"/>
+          <w:sz w:val="28"/>
+        </w:rPr>
+        <w:t>RECENT PRESENTATIONS</w:t>
+      </w:r>
+    </w:p>
+    <w:p>
+      <w:pPr>
+        <w:autoSpaceDN w:val="0"/>
+        <w:autoSpaceDE w:val="0"/>
+        <w:widowControl/>
+        <w:spacing w:line="233" w:lineRule="auto" w:before="334" w:after="0"/>
+        <w:ind w:left="226" w:right="0" w:firstLine="0"/>
+        <w:jc w:val="left"/>
+      </w:pPr>
+      <w:r>
+        <w:rPr>
+          <w:rFonts w:ascii="Times New Roman" w:hAnsi="Times New Roman" w:eastAsia="Times New Roman"/>
+          <w:b w:val="0"/>
+          <w:i w:val="0"/>
+          <w:color w:val="000000"/>
+          <w:sz w:val="20"/>
+        </w:rPr>
+        <w:t xml:space="preserve">• </w:t>
+      </w:r>
+      <w:r>
+        <w:rPr>
+          <w:rFonts w:ascii="Publico Text Web" w:hAnsi="Publico Text Web" w:eastAsia="Publico Text Web"/>
+          <w:b w:val="0"/>
+          <w:i w:val="0"/>
+          <w:color w:val="000000"/>
+          <w:sz w:val="20"/>
+        </w:rPr>
+        <w:t xml:space="preserve">Keynotes </w:t>
+      </w:r>
+      <w:r>
+        <w:rPr>
+          <w:rFonts w:ascii="Times New Roman" w:hAnsi="Times New Roman" w:eastAsia="Times New Roman"/>
+          <w:b w:val="0"/>
+          <w:i w:val="0"/>
+          <w:color w:val="000000"/>
+          <w:sz w:val="20"/>
+        </w:rPr>
+        <w:t>(</w:t>
+      </w:r>
+      <w:r>
+        <w:rPr>
+          <w:rFonts w:ascii="Publico Text Web" w:hAnsi="Publico Text Web" w:eastAsia="Publico Text Web"/>
+          <w:b w:val="0"/>
+          <w:i w:val="0"/>
+          <w:color w:val="000000"/>
+          <w:sz w:val="20"/>
+        </w:rPr>
+        <w:t>all invited</w:t>
+      </w:r>
+      <w:r>
+        <w:rPr>
+          <w:rFonts w:ascii="Times New Roman" w:hAnsi="Times New Roman" w:eastAsia="Times New Roman"/>
+          <w:b w:val="0"/>
+          <w:i w:val="0"/>
+          <w:color w:val="000000"/>
+          <w:sz w:val="20"/>
+        </w:rPr>
+        <w:t>)</w:t>
+      </w:r>
+    </w:p>
+    <w:p>
+      <w:pPr>
+        <w:autoSpaceDN w:val="0"/>
+        <w:autoSpaceDE w:val="0"/>
+        <w:widowControl/>
+        <w:spacing w:line="233" w:lineRule="auto" w:before="106" w:after="0"/>
+        <w:ind w:left="426" w:right="0" w:firstLine="0"/>
+        <w:jc w:val="left"/>
+      </w:pPr>
+      <w:r>
+        <w:rPr>
+          <w:rFonts w:ascii="Times New Roman" w:hAnsi="Times New Roman" w:eastAsia="Times New Roman"/>
+          <w:b w:val="0"/>
+          <w:i w:val="0"/>
+          <w:color w:val="000000"/>
+          <w:sz w:val="20"/>
+        </w:rPr>
+        <w:t xml:space="preserve">◦ </w:t>
+      </w:r>
+      <w:r>
+        <w:rPr>
+          <w:rFonts w:ascii="Publico Text Web" w:hAnsi="Publico Text Web" w:eastAsia="Publico Text Web"/>
+          <w:b w:val="0"/>
+          <w:i w:val="0"/>
+          <w:color w:val="000000"/>
+          <w:sz w:val="20"/>
+        </w:rPr>
+        <w:t>High-Performance Teams</w:t>
+      </w:r>
+      <w:r>
+        <w:rPr>
+          <w:rFonts w:ascii="Times New Roman" w:hAnsi="Times New Roman" w:eastAsia="Times New Roman"/>
+          <w:b w:val="0"/>
+          <w:i w:val="0"/>
+          <w:color w:val="000000"/>
+          <w:sz w:val="20"/>
+        </w:rPr>
+        <w:t>:</w:t>
+      </w:r>
+      <w:r>
+        <w:rPr>
+          <w:rFonts w:ascii="Publico Text Web" w:hAnsi="Publico Text Web" w:eastAsia="Publico Text Web"/>
+          <w:b w:val="0"/>
+          <w:i w:val="0"/>
+          <w:color w:val="000000"/>
+          <w:sz w:val="20"/>
+        </w:rPr>
+        <w:t xml:space="preserve"> Core Protocols for Psychological Safety and Emotional Intelligence </w:t>
+      </w:r>
+      <w:r>
+        <w:rPr>
+          <w:rFonts w:ascii="Times New Roman" w:hAnsi="Times New Roman" w:eastAsia="Times New Roman"/>
+          <w:b w:val="0"/>
+          <w:i w:val="0"/>
+          <w:color w:val="000000"/>
+          <w:sz w:val="20"/>
+        </w:rPr>
+        <w:t>–</w:t>
+      </w:r>
+    </w:p>
+    <w:p>
+      <w:pPr>
+        <w:autoSpaceDN w:val="0"/>
+        <w:autoSpaceDE w:val="0"/>
+        <w:widowControl/>
+        <w:spacing w:line="240" w:lineRule="auto" w:before="116" w:after="0"/>
+        <w:ind w:left="0" w:right="0" w:firstLine="0"/>
+        <w:jc w:val="center"/>
+      </w:pPr>
+      <w:r>
+        <w:rPr>
+          <w:rFonts w:ascii="Publico Text Web" w:hAnsi="Publico Text Web" w:eastAsia="Publico Text Web"/>
+          <w:b w:val="0"/>
+          <w:i w:val="0"/>
+          <w:color w:val="000000"/>
+          <w:sz w:val="20"/>
+        </w:rPr>
+        <w:t>Bosnia Agile Week, 2021. Also keynote at Project Management Institute, New York City, 2018.</w:t>
+      </w:r>
+    </w:p>
+    <w:p>
+      <w:pPr>
+        <w:autoSpaceDN w:val="0"/>
+        <w:autoSpaceDE w:val="0"/>
+        <w:widowControl/>
+        <w:spacing w:line="230" w:lineRule="auto" w:before="190" w:after="0"/>
+        <w:ind w:left="426" w:right="0" w:firstLine="0"/>
+        <w:jc w:val="left"/>
+      </w:pPr>
+      <w:r>
+        <w:rPr>
+          <w:rFonts w:ascii="Times New Roman" w:hAnsi="Times New Roman" w:eastAsia="Times New Roman"/>
+          <w:b w:val="0"/>
+          <w:i w:val="0"/>
+          <w:color w:val="000000"/>
+          <w:sz w:val="20"/>
+        </w:rPr>
+        <w:t xml:space="preserve">◦ </w:t>
+      </w:r>
+      <w:r>
+        <w:rPr>
+          <w:rFonts w:ascii="Publico Text Web" w:hAnsi="Publico Text Web" w:eastAsia="Publico Text Web"/>
+          <w:b w:val="0"/>
+          <w:i w:val="0"/>
+          <w:color w:val="000000"/>
+          <w:sz w:val="20"/>
+        </w:rPr>
+        <w:t xml:space="preserve">High-Performance Teams in a Virtual World </w:t>
+      </w:r>
+      <w:r>
+        <w:rPr>
+          <w:rFonts w:ascii="Times New Roman" w:hAnsi="Times New Roman" w:eastAsia="Times New Roman"/>
+          <w:b w:val="0"/>
+          <w:i w:val="0"/>
+          <w:color w:val="000000"/>
+          <w:sz w:val="20"/>
+        </w:rPr>
+        <w:t>–</w:t>
+      </w:r>
+      <w:r>
+        <w:rPr>
+          <w:rFonts w:ascii="Publico Text Web" w:hAnsi="Publico Text Web" w:eastAsia="Publico Text Web"/>
+          <w:b w:val="0"/>
+          <w:i w:val="0"/>
+          <w:color w:val="000000"/>
+          <w:sz w:val="20"/>
+        </w:rPr>
+        <w:t xml:space="preserve"> Toronto Agile Conference, 2020.</w:t>
+      </w:r>
+    </w:p>
+    <w:p>
+      <w:pPr>
+        <w:autoSpaceDN w:val="0"/>
+        <w:autoSpaceDE w:val="0"/>
+        <w:widowControl/>
+        <w:spacing w:line="233" w:lineRule="auto" w:before="186" w:after="0"/>
+        <w:ind w:left="426" w:right="0" w:firstLine="0"/>
+        <w:jc w:val="left"/>
+      </w:pPr>
+      <w:r>
+        <w:rPr>
+          <w:rFonts w:ascii="Times New Roman" w:hAnsi="Times New Roman" w:eastAsia="Times New Roman"/>
+          <w:b w:val="0"/>
+          <w:i w:val="0"/>
+          <w:color w:val="000000"/>
+          <w:sz w:val="20"/>
+        </w:rPr>
+        <w:t xml:space="preserve">◦ </w:t>
+      </w:r>
+      <w:r>
+        <w:rPr>
+          <w:rFonts w:ascii="Publico Text Web" w:hAnsi="Publico Text Web" w:eastAsia="Publico Text Web"/>
+          <w:b w:val="0"/>
+          <w:i w:val="0"/>
+          <w:color w:val="000000"/>
+          <w:sz w:val="20"/>
+        </w:rPr>
+        <w:t>Awesome Teams</w:t>
+      </w:r>
+      <w:r>
+        <w:rPr>
+          <w:rFonts w:ascii="Times New Roman" w:hAnsi="Times New Roman" w:eastAsia="Times New Roman"/>
+          <w:b w:val="0"/>
+          <w:i w:val="0"/>
+          <w:color w:val="000000"/>
+          <w:sz w:val="20"/>
+        </w:rPr>
+        <w:t>:</w:t>
+      </w:r>
+      <w:r>
+        <w:rPr>
+          <w:rFonts w:ascii="Publico Text Web" w:hAnsi="Publico Text Web" w:eastAsia="Publico Text Web"/>
+          <w:b w:val="0"/>
+          <w:i w:val="0"/>
+          <w:color w:val="000000"/>
+          <w:sz w:val="20"/>
+        </w:rPr>
+        <w:t xml:space="preserve"> Games for Continuous </w:t>
+      </w:r>
+      <w:r>
+        <w:rPr>
+          <w:rFonts w:ascii="Times New Roman" w:hAnsi="Times New Roman" w:eastAsia="Times New Roman"/>
+          <w:b w:val="0"/>
+          <w:i w:val="0"/>
+          <w:color w:val="000000"/>
+          <w:sz w:val="20"/>
+        </w:rPr>
+        <w:t>(</w:t>
+      </w:r>
+      <w:r>
+        <w:rPr>
+          <w:rFonts w:ascii="Publico Text Web" w:hAnsi="Publico Text Web" w:eastAsia="Publico Text Web"/>
+          <w:b w:val="0"/>
+          <w:i w:val="0"/>
+          <w:color w:val="000000"/>
+          <w:sz w:val="20"/>
+        </w:rPr>
+        <w:t>Extreme</w:t>
+      </w:r>
+      <w:r>
+        <w:rPr>
+          <w:rFonts w:ascii="Times New Roman" w:hAnsi="Times New Roman" w:eastAsia="Times New Roman"/>
+          <w:b w:val="0"/>
+          <w:i w:val="0"/>
+          <w:color w:val="000000"/>
+          <w:sz w:val="20"/>
+        </w:rPr>
+        <w:t>?)</w:t>
+      </w:r>
+      <w:r>
+        <w:rPr>
+          <w:rFonts w:ascii="Publico Text Web" w:hAnsi="Publico Text Web" w:eastAsia="Publico Text Web"/>
+          <w:b w:val="0"/>
+          <w:i w:val="0"/>
+          <w:color w:val="000000"/>
+          <w:sz w:val="20"/>
+        </w:rPr>
+        <w:t xml:space="preserve"> Teaming </w:t>
+      </w:r>
+      <w:r>
+        <w:rPr>
+          <w:rFonts w:ascii="Times New Roman" w:hAnsi="Times New Roman" w:eastAsia="Times New Roman"/>
+          <w:b w:val="0"/>
+          <w:i w:val="0"/>
+          <w:color w:val="000000"/>
+          <w:sz w:val="20"/>
+        </w:rPr>
+        <w:t>–</w:t>
+      </w:r>
+      <w:r>
+        <w:rPr>
+          <w:rFonts w:ascii="Publico Text Web" w:hAnsi="Publico Text Web" w:eastAsia="Publico Text Web"/>
+          <w:b w:val="0"/>
+          <w:i w:val="0"/>
+          <w:color w:val="000000"/>
+          <w:sz w:val="20"/>
+        </w:rPr>
+        <w:t xml:space="preserve"> Agile Games, 2016.</w:t>
+      </w:r>
+    </w:p>
+    <w:p>
+      <w:pPr>
+        <w:autoSpaceDN w:val="0"/>
+        <w:autoSpaceDE w:val="0"/>
+        <w:widowControl/>
+        <w:spacing w:line="233" w:lineRule="auto" w:before="186" w:after="0"/>
+        <w:ind w:left="226" w:right="0" w:firstLine="0"/>
+        <w:jc w:val="left"/>
+      </w:pPr>
+      <w:r>
+        <w:rPr>
+          <w:rFonts w:ascii="Times New Roman" w:hAnsi="Times New Roman" w:eastAsia="Times New Roman"/>
+          <w:b w:val="0"/>
+          <w:i w:val="0"/>
+          <w:color w:val="000000"/>
+          <w:sz w:val="20"/>
+        </w:rPr>
+        <w:t xml:space="preserve">• </w:t>
+      </w:r>
+      <w:r>
+        <w:rPr>
+          <w:rFonts w:ascii="Publico Text Web" w:hAnsi="Publico Text Web" w:eastAsia="Publico Text Web"/>
+          <w:b w:val="0"/>
+          <w:i w:val="0"/>
+          <w:color w:val="000000"/>
+          <w:sz w:val="20"/>
+        </w:rPr>
+        <w:t>Sessions</w:t>
+      </w:r>
+    </w:p>
+    <w:p>
+      <w:pPr>
+        <w:autoSpaceDN w:val="0"/>
+        <w:autoSpaceDE w:val="0"/>
+        <w:widowControl/>
+        <w:spacing w:line="233" w:lineRule="auto" w:before="98" w:after="0"/>
+        <w:ind w:left="426" w:right="0" w:firstLine="0"/>
+        <w:jc w:val="left"/>
+      </w:pPr>
+      <w:r>
+        <w:rPr>
+          <w:rFonts w:ascii="Times New Roman" w:hAnsi="Times New Roman" w:eastAsia="Times New Roman"/>
+          <w:b w:val="0"/>
+          <w:i w:val="0"/>
+          <w:color w:val="000000"/>
+          <w:sz w:val="20"/>
+        </w:rPr>
+        <w:t xml:space="preserve">◦ </w:t>
+      </w:r>
+      <w:r>
+        <w:rPr>
+          <w:rFonts w:ascii="Publico Text Web" w:hAnsi="Publico Text Web" w:eastAsia="Publico Text Web"/>
+          <w:b w:val="0"/>
+          <w:i w:val="0"/>
+          <w:color w:val="000000"/>
+          <w:sz w:val="20"/>
+        </w:rPr>
+        <w:t>Search and Rescue</w:t>
+      </w:r>
+      <w:r>
+        <w:rPr>
+          <w:rFonts w:ascii="Times New Roman" w:hAnsi="Times New Roman" w:eastAsia="Times New Roman"/>
+          <w:b w:val="0"/>
+          <w:i w:val="0"/>
+          <w:color w:val="000000"/>
+          <w:sz w:val="20"/>
+        </w:rPr>
+        <w:t>:</w:t>
+      </w:r>
+      <w:r>
+        <w:rPr>
+          <w:rFonts w:ascii="Publico Text Web" w:hAnsi="Publico Text Web" w:eastAsia="Publico Text Web"/>
+          <w:b w:val="0"/>
+          <w:i w:val="0"/>
+          <w:color w:val="000000"/>
+          <w:sz w:val="20"/>
+        </w:rPr>
+        <w:t xml:space="preserve"> Rescuing Your Team So the People Who Show Up Can Be the Best Team</w:t>
+      </w:r>
+    </w:p>
+    <w:p>
+      <w:pPr>
+        <w:autoSpaceDN w:val="0"/>
+        <w:autoSpaceDE w:val="0"/>
+        <w:widowControl/>
+        <w:spacing w:line="233" w:lineRule="auto" w:before="106" w:after="0"/>
+        <w:ind w:left="548" w:right="0" w:firstLine="0"/>
+        <w:jc w:val="left"/>
+      </w:pPr>
+      <w:r>
+        <w:rPr>
+          <w:rFonts w:ascii="Publico Text Web" w:hAnsi="Publico Text Web" w:eastAsia="Publico Text Web"/>
+          <w:b w:val="0"/>
+          <w:i w:val="0"/>
+          <w:color w:val="000000"/>
+          <w:sz w:val="20"/>
+        </w:rPr>
+        <w:t xml:space="preserve">Ever </w:t>
+      </w:r>
+      <w:r>
+        <w:rPr>
+          <w:rFonts w:ascii="Times New Roman" w:hAnsi="Times New Roman" w:eastAsia="Times New Roman"/>
+          <w:b w:val="0"/>
+          <w:i w:val="0"/>
+          <w:color w:val="000000"/>
+          <w:sz w:val="20"/>
+        </w:rPr>
+        <w:t>–</w:t>
+      </w:r>
+      <w:r>
+        <w:rPr>
+          <w:rFonts w:ascii="Publico Text Web" w:hAnsi="Publico Text Web" w:eastAsia="Publico Text Web"/>
+          <w:b w:val="0"/>
+          <w:i w:val="0"/>
+          <w:color w:val="000000"/>
+          <w:sz w:val="20"/>
+        </w:rPr>
+        <w:t xml:space="preserve"> Scrum Gathering 2022.</w:t>
+      </w:r>
+    </w:p>
+    <w:p>
+      <w:pPr>
+        <w:autoSpaceDN w:val="0"/>
+        <w:autoSpaceDE w:val="0"/>
+        <w:widowControl/>
+        <w:spacing w:line="233" w:lineRule="auto" w:before="184" w:after="0"/>
+        <w:ind w:left="426" w:right="0" w:firstLine="0"/>
+        <w:jc w:val="left"/>
+      </w:pPr>
+      <w:r>
+        <w:rPr>
+          <w:rFonts w:ascii="Times New Roman" w:hAnsi="Times New Roman" w:eastAsia="Times New Roman"/>
+          <w:b w:val="0"/>
+          <w:i w:val="0"/>
+          <w:color w:val="000000"/>
+          <w:sz w:val="20"/>
+        </w:rPr>
+        <w:t xml:space="preserve">◦ </w:t>
+      </w:r>
+      <w:r>
+        <w:rPr>
+          <w:rFonts w:ascii="Publico Text Web" w:hAnsi="Publico Text Web" w:eastAsia="Publico Text Web"/>
+          <w:b w:val="0"/>
+          <w:i w:val="0"/>
+          <w:color w:val="000000"/>
+          <w:sz w:val="20"/>
+        </w:rPr>
+        <w:t>Product Inception Canvas</w:t>
+      </w:r>
+      <w:r>
+        <w:rPr>
+          <w:rFonts w:ascii="Times New Roman" w:hAnsi="Times New Roman" w:eastAsia="Times New Roman"/>
+          <w:b w:val="0"/>
+          <w:i w:val="0"/>
+          <w:color w:val="000000"/>
+          <w:sz w:val="20"/>
+        </w:rPr>
+        <w:t>:</w:t>
+      </w:r>
+      <w:r>
+        <w:rPr>
+          <w:rFonts w:ascii="Publico Text Web" w:hAnsi="Publico Text Web" w:eastAsia="Publico Text Web"/>
+          <w:b w:val="0"/>
+          <w:i w:val="0"/>
+          <w:color w:val="000000"/>
+          <w:sz w:val="20"/>
+        </w:rPr>
+        <w:t xml:space="preserve"> How to Build the Right Thing </w:t>
+      </w:r>
+      <w:r>
+        <w:rPr>
+          <w:rFonts w:ascii="Times New Roman" w:hAnsi="Times New Roman" w:eastAsia="Times New Roman"/>
+          <w:b w:val="0"/>
+          <w:i w:val="0"/>
+          <w:color w:val="000000"/>
+          <w:sz w:val="20"/>
+        </w:rPr>
+        <w:t>–</w:t>
+      </w:r>
+      <w:r>
+        <w:rPr>
+          <w:rFonts w:ascii="Publico Text Web" w:hAnsi="Publico Text Web" w:eastAsia="Publico Text Web"/>
+          <w:b w:val="0"/>
+          <w:i w:val="0"/>
+          <w:color w:val="000000"/>
+          <w:sz w:val="20"/>
+        </w:rPr>
+        <w:t xml:space="preserve"> Scrum Gathering 2022. Also at Agile</w:t>
+      </w:r>
+    </w:p>
+    <w:p>
+      <w:pPr>
+        <w:autoSpaceDN w:val="0"/>
+        <w:autoSpaceDE w:val="0"/>
+        <w:widowControl/>
+        <w:spacing w:line="233" w:lineRule="auto" w:before="106" w:after="0"/>
+        <w:ind w:left="548" w:right="0" w:firstLine="0"/>
+        <w:jc w:val="left"/>
+      </w:pPr>
+      <w:r>
+        <w:rPr>
+          <w:rFonts w:ascii="Times New Roman" w:hAnsi="Times New Roman" w:eastAsia="Times New Roman"/>
+          <w:b w:val="0"/>
+          <w:i w:val="0"/>
+          <w:color w:val="000000"/>
+          <w:sz w:val="20"/>
+        </w:rPr>
+        <w:t>&amp;</w:t>
+      </w:r>
+      <w:r>
+        <w:rPr>
+          <w:rFonts w:ascii="Publico Text Web" w:hAnsi="Publico Text Web" w:eastAsia="Publico Text Web"/>
+          <w:b w:val="0"/>
+          <w:i w:val="0"/>
+          <w:color w:val="000000"/>
+          <w:sz w:val="20"/>
+        </w:rPr>
+        <w:t xml:space="preserve"> Beyond 2022</w:t>
+      </w:r>
+      <w:r>
+        <w:rPr>
+          <w:rFonts w:ascii="Times New Roman" w:hAnsi="Times New Roman" w:eastAsia="Times New Roman"/>
+          <w:b w:val="0"/>
+          <w:i w:val="0"/>
+          <w:color w:val="000000"/>
+          <w:sz w:val="20"/>
+        </w:rPr>
+        <w:t>;</w:t>
+      </w:r>
+      <w:r>
+        <w:rPr>
+          <w:rFonts w:ascii="Publico Text Web" w:hAnsi="Publico Text Web" w:eastAsia="Publico Text Web"/>
+          <w:b w:val="0"/>
+          <w:i w:val="0"/>
+          <w:color w:val="000000"/>
+          <w:sz w:val="20"/>
+        </w:rPr>
+        <w:t xml:space="preserve"> Agile 2021</w:t>
+      </w:r>
+      <w:r>
+        <w:rPr>
+          <w:rFonts w:ascii="Times New Roman" w:hAnsi="Times New Roman" w:eastAsia="Times New Roman"/>
+          <w:b w:val="0"/>
+          <w:i w:val="0"/>
+          <w:color w:val="000000"/>
+          <w:sz w:val="20"/>
+        </w:rPr>
+        <w:t>;</w:t>
+      </w:r>
+      <w:r>
+        <w:rPr>
+          <w:rFonts w:ascii="Publico Text Web" w:hAnsi="Publico Text Web" w:eastAsia="Publico Text Web"/>
+          <w:b w:val="0"/>
+          <w:i w:val="0"/>
+          <w:color w:val="000000"/>
+          <w:sz w:val="20"/>
+        </w:rPr>
+        <w:t xml:space="preserve"> BAIstanbul, 2020 </w:t>
+      </w:r>
+      <w:r>
+        <w:rPr>
+          <w:rFonts w:ascii="Times New Roman" w:hAnsi="Times New Roman" w:eastAsia="Times New Roman"/>
+          <w:b w:val="0"/>
+          <w:i w:val="0"/>
+          <w:color w:val="000000"/>
+          <w:sz w:val="20"/>
+        </w:rPr>
+        <w:t>(</w:t>
+      </w:r>
+      <w:r>
+        <w:rPr>
+          <w:rFonts w:ascii="Publico Text Web" w:hAnsi="Publico Text Web" w:eastAsia="Publico Text Web"/>
+          <w:b w:val="0"/>
+          <w:i w:val="0"/>
+          <w:color w:val="000000"/>
+          <w:sz w:val="20"/>
+        </w:rPr>
+        <w:t>invited</w:t>
+      </w:r>
+      <w:r>
+        <w:rPr>
+          <w:rFonts w:ascii="Times New Roman" w:hAnsi="Times New Roman" w:eastAsia="Times New Roman"/>
+          <w:b w:val="0"/>
+          <w:i w:val="0"/>
+          <w:color w:val="000000"/>
+          <w:sz w:val="20"/>
+        </w:rPr>
+        <w:t>);</w:t>
+      </w:r>
+      <w:r>
+        <w:rPr>
+          <w:rFonts w:ascii="Publico Text Web" w:hAnsi="Publico Text Web" w:eastAsia="Publico Text Web"/>
+          <w:b w:val="0"/>
+          <w:i w:val="0"/>
+          <w:color w:val="000000"/>
+          <w:sz w:val="20"/>
+        </w:rPr>
+        <w:t xml:space="preserve"> Agile Arizona, 2020 </w:t>
+      </w:r>
+      <w:r>
+        <w:rPr>
+          <w:rFonts w:ascii="Times New Roman" w:hAnsi="Times New Roman" w:eastAsia="Times New Roman"/>
+          <w:b w:val="0"/>
+          <w:i w:val="0"/>
+          <w:color w:val="000000"/>
+          <w:sz w:val="20"/>
+        </w:rPr>
+        <w:t>(</w:t>
+      </w:r>
+      <w:r>
+        <w:rPr>
+          <w:rFonts w:ascii="Publico Text Web" w:hAnsi="Publico Text Web" w:eastAsia="Publico Text Web"/>
+          <w:b w:val="0"/>
+          <w:i w:val="0"/>
+          <w:color w:val="000000"/>
+          <w:sz w:val="20"/>
+        </w:rPr>
+        <w:t>invited</w:t>
+      </w:r>
+      <w:r>
+        <w:rPr>
+          <w:rFonts w:ascii="Times New Roman" w:hAnsi="Times New Roman" w:eastAsia="Times New Roman"/>
+          <w:b w:val="0"/>
+          <w:i w:val="0"/>
+          <w:color w:val="000000"/>
+          <w:sz w:val="20"/>
+        </w:rPr>
+        <w:t>);</w:t>
+      </w:r>
+      <w:r>
+        <w:rPr>
+          <w:rFonts w:ascii="Publico Text Web" w:hAnsi="Publico Text Web" w:eastAsia="Publico Text Web"/>
+          <w:b w:val="0"/>
+          <w:i w:val="0"/>
+          <w:color w:val="000000"/>
+          <w:sz w:val="20"/>
+        </w:rPr>
+        <w:t xml:space="preserve"> TriAgile</w:t>
+      </w:r>
+    </w:p>
+    <w:p>
+      <w:pPr>
+        <w:autoSpaceDN w:val="0"/>
+        <w:autoSpaceDE w:val="0"/>
+        <w:widowControl/>
+        <w:spacing w:line="240" w:lineRule="auto" w:before="116" w:after="0"/>
+        <w:ind w:left="548" w:right="0" w:firstLine="0"/>
+        <w:jc w:val="left"/>
+      </w:pPr>
+      <w:r>
+        <w:rPr>
+          <w:rFonts w:ascii="Publico Text Web" w:hAnsi="Publico Text Web" w:eastAsia="Publico Text Web"/>
+          <w:b w:val="0"/>
+          <w:i w:val="0"/>
+          <w:color w:val="000000"/>
+          <w:sz w:val="20"/>
+        </w:rPr>
+        <w:t>2022.</w:t>
       </w:r>
     </w:p>
     <w:p>
@@ -3471,6 +4590,876 @@
         <w:autoSpaceDE w:val="0"/>
         <w:widowControl/>
         <w:spacing w:line="233" w:lineRule="auto" w:before="190" w:after="0"/>
+        <w:ind w:left="426" w:right="0" w:firstLine="0"/>
+        <w:jc w:val="left"/>
+      </w:pPr>
+      <w:r>
+        <w:rPr>
+          <w:rFonts w:ascii="Times New Roman" w:hAnsi="Times New Roman" w:eastAsia="Times New Roman"/>
+          <w:b w:val="0"/>
+          <w:i w:val="0"/>
+          <w:color w:val="000000"/>
+          <w:sz w:val="20"/>
+        </w:rPr>
+        <w:t xml:space="preserve">◦ </w:t>
+      </w:r>
+      <w:r>
+        <w:rPr>
+          <w:rFonts w:ascii="Publico Text Web" w:hAnsi="Publico Text Web" w:eastAsia="Publico Text Web"/>
+          <w:b w:val="0"/>
+          <w:i w:val="0"/>
+          <w:color w:val="000000"/>
+          <w:sz w:val="20"/>
+        </w:rPr>
+        <w:t>High-Performance Teams</w:t>
+      </w:r>
+      <w:r>
+        <w:rPr>
+          <w:rFonts w:ascii="Times New Roman" w:hAnsi="Times New Roman" w:eastAsia="Times New Roman"/>
+          <w:b w:val="0"/>
+          <w:i w:val="0"/>
+          <w:color w:val="000000"/>
+          <w:sz w:val="20"/>
+        </w:rPr>
+        <w:t>:</w:t>
+      </w:r>
+      <w:r>
+        <w:rPr>
+          <w:rFonts w:ascii="Publico Text Web" w:hAnsi="Publico Text Web" w:eastAsia="Publico Text Web"/>
+          <w:b w:val="0"/>
+          <w:i w:val="0"/>
+          <w:color w:val="000000"/>
+          <w:sz w:val="20"/>
+        </w:rPr>
+        <w:t xml:space="preserve"> Core Protocols for Psychological Safety and Emotional Intelligence </w:t>
+      </w:r>
+      <w:r>
+        <w:rPr>
+          <w:rFonts w:ascii="Times New Roman" w:hAnsi="Times New Roman" w:eastAsia="Times New Roman"/>
+          <w:b w:val="0"/>
+          <w:i w:val="0"/>
+          <w:color w:val="000000"/>
+          <w:sz w:val="20"/>
+        </w:rPr>
+        <w:t>–</w:t>
+      </w:r>
+    </w:p>
+    <w:p>
+      <w:pPr>
+        <w:autoSpaceDN w:val="0"/>
+        <w:autoSpaceDE w:val="0"/>
+        <w:widowControl/>
+        <w:spacing w:line="230" w:lineRule="auto" w:before="106" w:after="0"/>
+        <w:ind w:left="548" w:right="0" w:firstLine="0"/>
+        <w:jc w:val="left"/>
+      </w:pPr>
+      <w:r>
+        <w:rPr>
+          <w:rFonts w:ascii="Publico Text Web" w:hAnsi="Publico Text Web" w:eastAsia="Publico Text Web"/>
+          <w:b w:val="0"/>
+          <w:i w:val="0"/>
+          <w:color w:val="000000"/>
+          <w:sz w:val="20"/>
+        </w:rPr>
+        <w:t xml:space="preserve">Agile Mastery, 2022 </w:t>
+      </w:r>
+      <w:r>
+        <w:rPr>
+          <w:rFonts w:ascii="Times New Roman" w:hAnsi="Times New Roman" w:eastAsia="Times New Roman"/>
+          <w:b w:val="0"/>
+          <w:i w:val="0"/>
+          <w:color w:val="000000"/>
+          <w:sz w:val="20"/>
+        </w:rPr>
+        <w:t>(</w:t>
+      </w:r>
+      <w:r>
+        <w:rPr>
+          <w:rFonts w:ascii="Publico Text Web" w:hAnsi="Publico Text Web" w:eastAsia="Publico Text Web"/>
+          <w:b w:val="0"/>
+          <w:i w:val="0"/>
+          <w:color w:val="000000"/>
+          <w:sz w:val="20"/>
+        </w:rPr>
+        <w:t>invited at this and many other instances</w:t>
+      </w:r>
+      <w:r>
+        <w:rPr>
+          <w:rFonts w:ascii="Times New Roman" w:hAnsi="Times New Roman" w:eastAsia="Times New Roman"/>
+          <w:b w:val="0"/>
+          <w:i w:val="0"/>
+          <w:color w:val="000000"/>
+          <w:sz w:val="20"/>
+        </w:rPr>
+        <w:t>)</w:t>
+      </w:r>
+      <w:r>
+        <w:rPr>
+          <w:rFonts w:ascii="Publico Text Web" w:hAnsi="Publico Text Web" w:eastAsia="Publico Text Web"/>
+          <w:b w:val="0"/>
+          <w:i w:val="0"/>
+          <w:color w:val="000000"/>
+          <w:sz w:val="20"/>
+        </w:rPr>
+        <w:t>.</w:t>
+      </w:r>
+    </w:p>
+    <w:p>
+      <w:pPr>
+        <w:autoSpaceDN w:val="0"/>
+        <w:autoSpaceDE w:val="0"/>
+        <w:widowControl/>
+        <w:spacing w:line="233" w:lineRule="auto" w:before="186" w:after="0"/>
+        <w:ind w:left="0" w:right="0" w:firstLine="0"/>
+        <w:jc w:val="center"/>
+      </w:pPr>
+      <w:r>
+        <w:rPr>
+          <w:rFonts w:ascii="Times New Roman" w:hAnsi="Times New Roman" w:eastAsia="Times New Roman"/>
+          <w:b w:val="0"/>
+          <w:i w:val="0"/>
+          <w:color w:val="000000"/>
+          <w:sz w:val="20"/>
+        </w:rPr>
+        <w:t xml:space="preserve">◦ </w:t>
+      </w:r>
+      <w:r>
+        <w:rPr>
+          <w:rFonts w:ascii="Publico Text Web" w:hAnsi="Publico Text Web" w:eastAsia="Publico Text Web"/>
+          <w:b w:val="0"/>
+          <w:i w:val="0"/>
+          <w:color w:val="000000"/>
+          <w:sz w:val="20"/>
+        </w:rPr>
+        <w:t xml:space="preserve">Agile Dojo </w:t>
+      </w:r>
+      <w:r>
+        <w:rPr>
+          <w:rFonts w:ascii="Times New Roman" w:hAnsi="Times New Roman" w:eastAsia="Times New Roman"/>
+          <w:b w:val="0"/>
+          <w:i w:val="0"/>
+          <w:color w:val="000000"/>
+          <w:sz w:val="20"/>
+        </w:rPr>
+        <w:t>–</w:t>
+      </w:r>
+      <w:r>
+        <w:rPr>
+          <w:rFonts w:ascii="Publico Text Web" w:hAnsi="Publico Text Web" w:eastAsia="Publico Text Web"/>
+          <w:b w:val="0"/>
+          <w:i w:val="0"/>
+          <w:color w:val="000000"/>
+          <w:sz w:val="20"/>
+        </w:rPr>
+        <w:t xml:space="preserve"> the monthly meet-up I host, where participants learn skills and activities to bring</w:t>
+      </w:r>
+    </w:p>
+    <w:p>
+      <w:pPr>
+        <w:autoSpaceDN w:val="0"/>
+        <w:autoSpaceDE w:val="0"/>
+        <w:widowControl/>
+        <w:spacing w:line="240" w:lineRule="auto" w:before="118" w:after="0"/>
+        <w:ind w:left="548" w:right="0" w:firstLine="0"/>
+        <w:jc w:val="left"/>
+      </w:pPr>
+      <w:r>
+        <w:rPr>
+          <w:rFonts w:ascii="Publico Text Web" w:hAnsi="Publico Text Web" w:eastAsia="Publico Text Web"/>
+          <w:b w:val="0"/>
+          <w:i w:val="0"/>
+          <w:color w:val="000000"/>
+          <w:sz w:val="20"/>
+        </w:rPr>
+        <w:t>agility to their organizations, 2015-present.</w:t>
+      </w:r>
+    </w:p>
+    <w:p>
+      <w:pPr>
+        <w:autoSpaceDN w:val="0"/>
+        <w:autoSpaceDE w:val="0"/>
+        <w:widowControl/>
+        <w:spacing w:line="233" w:lineRule="auto" w:before="188" w:after="0"/>
+        <w:ind w:left="426" w:right="0" w:firstLine="0"/>
+        <w:jc w:val="left"/>
+      </w:pPr>
+      <w:r>
+        <w:rPr>
+          <w:rFonts w:ascii="Times New Roman" w:hAnsi="Times New Roman" w:eastAsia="Times New Roman"/>
+          <w:b w:val="0"/>
+          <w:i w:val="0"/>
+          <w:color w:val="000000"/>
+          <w:sz w:val="20"/>
+        </w:rPr>
+        <w:t xml:space="preserve">◦ </w:t>
+      </w:r>
+      <w:r>
+        <w:rPr>
+          <w:rFonts w:ascii="Publico Text Web" w:hAnsi="Publico Text Web" w:eastAsia="Publico Text Web"/>
+          <w:b w:val="0"/>
+          <w:i w:val="0"/>
+          <w:color w:val="000000"/>
+          <w:sz w:val="20"/>
+        </w:rPr>
+        <w:t xml:space="preserve">Course Creation Canvas </w:t>
+      </w:r>
+      <w:r>
+        <w:rPr>
+          <w:rFonts w:ascii="Times New Roman" w:hAnsi="Times New Roman" w:eastAsia="Times New Roman"/>
+          <w:b w:val="0"/>
+          <w:i w:val="0"/>
+          <w:color w:val="000000"/>
+          <w:sz w:val="20"/>
+        </w:rPr>
+        <w:t>–</w:t>
+      </w:r>
+      <w:r>
+        <w:rPr>
+          <w:rFonts w:ascii="Publico Text Web" w:hAnsi="Publico Text Web" w:eastAsia="Publico Text Web"/>
+          <w:b w:val="0"/>
+          <w:i w:val="0"/>
+          <w:color w:val="000000"/>
+          <w:sz w:val="20"/>
+        </w:rPr>
+        <w:t xml:space="preserve"> Miro, 2022 </w:t>
+      </w:r>
+      <w:r>
+        <w:rPr>
+          <w:rFonts w:ascii="Times New Roman" w:hAnsi="Times New Roman" w:eastAsia="Times New Roman"/>
+          <w:b w:val="0"/>
+          <w:i w:val="0"/>
+          <w:color w:val="000000"/>
+          <w:sz w:val="20"/>
+        </w:rPr>
+        <w:t>(</w:t>
+      </w:r>
+      <w:r>
+        <w:rPr>
+          <w:rFonts w:ascii="Publico Text Web" w:hAnsi="Publico Text Web" w:eastAsia="Publico Text Web"/>
+          <w:b w:val="0"/>
+          <w:i w:val="0"/>
+          <w:color w:val="000000"/>
+          <w:sz w:val="20"/>
+        </w:rPr>
+        <w:t>invited</w:t>
+      </w:r>
+      <w:r>
+        <w:rPr>
+          <w:rFonts w:ascii="Times New Roman" w:hAnsi="Times New Roman" w:eastAsia="Times New Roman"/>
+          <w:b w:val="0"/>
+          <w:i w:val="0"/>
+          <w:color w:val="000000"/>
+          <w:sz w:val="20"/>
+        </w:rPr>
+        <w:t>)</w:t>
+      </w:r>
+      <w:r>
+        <w:rPr>
+          <w:rFonts w:ascii="Publico Text Web" w:hAnsi="Publico Text Web" w:eastAsia="Publico Text Web"/>
+          <w:b w:val="0"/>
+          <w:i w:val="0"/>
+          <w:color w:val="000000"/>
+          <w:sz w:val="20"/>
+        </w:rPr>
+        <w:t>.</w:t>
+      </w:r>
+    </w:p>
+    <w:p>
+      <w:pPr>
+        <w:autoSpaceDN w:val="0"/>
+        <w:autoSpaceDE w:val="0"/>
+        <w:widowControl/>
+        <w:spacing w:line="233" w:lineRule="auto" w:before="186" w:after="0"/>
+        <w:ind w:left="426" w:right="0" w:firstLine="0"/>
+        <w:jc w:val="left"/>
+      </w:pPr>
+      <w:r>
+        <w:rPr>
+          <w:rFonts w:ascii="Times New Roman" w:hAnsi="Times New Roman" w:eastAsia="Times New Roman"/>
+          <w:b w:val="0"/>
+          <w:i w:val="0"/>
+          <w:color w:val="000000"/>
+          <w:sz w:val="20"/>
+        </w:rPr>
+        <w:t xml:space="preserve">◦ </w:t>
+      </w:r>
+      <w:r>
+        <w:rPr>
+          <w:rFonts w:ascii="Publico Text Web" w:hAnsi="Publico Text Web" w:eastAsia="Publico Text Web"/>
+          <w:b w:val="0"/>
+          <w:i w:val="0"/>
+          <w:color w:val="000000"/>
+          <w:sz w:val="20"/>
+        </w:rPr>
+        <w:t>Test-Driven Development</w:t>
+      </w:r>
+      <w:r>
+        <w:rPr>
+          <w:rFonts w:ascii="Times New Roman" w:hAnsi="Times New Roman" w:eastAsia="Times New Roman"/>
+          <w:b w:val="0"/>
+          <w:i w:val="0"/>
+          <w:color w:val="000000"/>
+          <w:sz w:val="20"/>
+        </w:rPr>
+        <w:t>:</w:t>
+      </w:r>
+      <w:r>
+        <w:rPr>
+          <w:rFonts w:ascii="Publico Text Web" w:hAnsi="Publico Text Web" w:eastAsia="Publico Text Web"/>
+          <w:b w:val="0"/>
+          <w:i w:val="0"/>
+          <w:color w:val="000000"/>
+          <w:sz w:val="20"/>
+        </w:rPr>
+        <w:t xml:space="preserve"> How to Get Started with the Foundations of Technical Agility </w:t>
+      </w:r>
+      <w:r>
+        <w:rPr>
+          <w:rFonts w:ascii="Times New Roman" w:hAnsi="Times New Roman" w:eastAsia="Times New Roman"/>
+          <w:b w:val="0"/>
+          <w:i w:val="0"/>
+          <w:color w:val="000000"/>
+          <w:sz w:val="20"/>
+        </w:rPr>
+        <w:t>–</w:t>
+      </w:r>
+    </w:p>
+    <w:p>
+      <w:pPr>
+        <w:autoSpaceDN w:val="0"/>
+        <w:autoSpaceDE w:val="0"/>
+        <w:widowControl/>
+        <w:spacing w:line="230" w:lineRule="auto" w:before="106" w:after="0"/>
+        <w:ind w:left="548" w:right="0" w:firstLine="0"/>
+        <w:jc w:val="left"/>
+      </w:pPr>
+      <w:r>
+        <w:rPr>
+          <w:rFonts w:ascii="Publico Text Web" w:hAnsi="Publico Text Web" w:eastAsia="Publico Text Web"/>
+          <w:b w:val="0"/>
+          <w:i w:val="0"/>
+          <w:color w:val="000000"/>
+          <w:sz w:val="20"/>
+        </w:rPr>
+        <w:t xml:space="preserve">Excellence In Agile conference, 2021 </w:t>
+      </w:r>
+      <w:r>
+        <w:rPr>
+          <w:rFonts w:ascii="Times New Roman" w:hAnsi="Times New Roman" w:eastAsia="Times New Roman"/>
+          <w:b w:val="0"/>
+          <w:i w:val="0"/>
+          <w:color w:val="000000"/>
+          <w:sz w:val="20"/>
+        </w:rPr>
+        <w:t>(</w:t>
+      </w:r>
+      <w:r>
+        <w:rPr>
+          <w:rFonts w:ascii="Publico Text Web" w:hAnsi="Publico Text Web" w:eastAsia="Publico Text Web"/>
+          <w:b w:val="0"/>
+          <w:i w:val="0"/>
+          <w:color w:val="000000"/>
+          <w:sz w:val="20"/>
+        </w:rPr>
+        <w:t>invited</w:t>
+      </w:r>
+      <w:r>
+        <w:rPr>
+          <w:rFonts w:ascii="Times New Roman" w:hAnsi="Times New Roman" w:eastAsia="Times New Roman"/>
+          <w:b w:val="0"/>
+          <w:i w:val="0"/>
+          <w:color w:val="000000"/>
+          <w:sz w:val="20"/>
+        </w:rPr>
+        <w:t>)</w:t>
+      </w:r>
+      <w:r>
+        <w:rPr>
+          <w:rFonts w:ascii="Publico Text Web" w:hAnsi="Publico Text Web" w:eastAsia="Publico Text Web"/>
+          <w:b w:val="0"/>
+          <w:i w:val="0"/>
+          <w:color w:val="000000"/>
+          <w:sz w:val="20"/>
+        </w:rPr>
+        <w:t>.</w:t>
+      </w:r>
+    </w:p>
+    <w:p>
+      <w:pPr>
+        <w:autoSpaceDN w:val="0"/>
+        <w:autoSpaceDE w:val="0"/>
+        <w:widowControl/>
+        <w:spacing w:line="233" w:lineRule="auto" w:before="186" w:after="0"/>
+        <w:ind w:left="426" w:right="0" w:firstLine="0"/>
+        <w:jc w:val="left"/>
+      </w:pPr>
+      <w:r>
+        <w:rPr>
+          <w:rFonts w:ascii="Times New Roman" w:hAnsi="Times New Roman" w:eastAsia="Times New Roman"/>
+          <w:b w:val="0"/>
+          <w:i w:val="0"/>
+          <w:color w:val="000000"/>
+          <w:sz w:val="20"/>
+        </w:rPr>
+        <w:t xml:space="preserve">◦ </w:t>
+      </w:r>
+      <w:r>
+        <w:rPr>
+          <w:rFonts w:ascii="Publico Text Web" w:hAnsi="Publico Text Web" w:eastAsia="Publico Text Web"/>
+          <w:b w:val="0"/>
+          <w:i w:val="0"/>
+          <w:color w:val="000000"/>
+          <w:sz w:val="20"/>
+        </w:rPr>
+        <w:t>Team Transformation Canvas</w:t>
+      </w:r>
+      <w:r>
+        <w:rPr>
+          <w:rFonts w:ascii="Times New Roman" w:hAnsi="Times New Roman" w:eastAsia="Times New Roman"/>
+          <w:b w:val="0"/>
+          <w:i w:val="0"/>
+          <w:color w:val="000000"/>
+          <w:sz w:val="20"/>
+        </w:rPr>
+        <w:t>:</w:t>
+      </w:r>
+      <w:r>
+        <w:rPr>
+          <w:rFonts w:ascii="Publico Text Web" w:hAnsi="Publico Text Web" w:eastAsia="Publico Text Web"/>
+          <w:b w:val="0"/>
+          <w:i w:val="0"/>
+          <w:color w:val="000000"/>
+          <w:sz w:val="20"/>
+        </w:rPr>
+        <w:t xml:space="preserve"> Team Building Starts With You </w:t>
+      </w:r>
+      <w:r>
+        <w:rPr>
+          <w:rFonts w:ascii="Times New Roman" w:hAnsi="Times New Roman" w:eastAsia="Times New Roman"/>
+          <w:b w:val="0"/>
+          <w:i w:val="0"/>
+          <w:color w:val="000000"/>
+          <w:sz w:val="20"/>
+        </w:rPr>
+        <w:t>–</w:t>
+      </w:r>
+      <w:r>
+        <w:rPr>
+          <w:rFonts w:ascii="Publico Text Web" w:hAnsi="Publico Text Web" w:eastAsia="Publico Text Web"/>
+          <w:b w:val="0"/>
+          <w:i w:val="0"/>
+          <w:color w:val="000000"/>
+          <w:sz w:val="20"/>
+        </w:rPr>
+        <w:t xml:space="preserve"> Agile India, 2021 </w:t>
+      </w:r>
+      <w:r>
+        <w:rPr>
+          <w:rFonts w:ascii="Times New Roman" w:hAnsi="Times New Roman" w:eastAsia="Times New Roman"/>
+          <w:b w:val="0"/>
+          <w:i w:val="0"/>
+          <w:color w:val="000000"/>
+          <w:sz w:val="20"/>
+        </w:rPr>
+        <w:t>(</w:t>
+      </w:r>
+      <w:r>
+        <w:rPr>
+          <w:rFonts w:ascii="Publico Text Web" w:hAnsi="Publico Text Web" w:eastAsia="Publico Text Web"/>
+          <w:b w:val="0"/>
+          <w:i w:val="0"/>
+          <w:color w:val="000000"/>
+          <w:sz w:val="20"/>
+        </w:rPr>
+        <w:t>invited</w:t>
+      </w:r>
+      <w:r>
+        <w:rPr>
+          <w:rFonts w:ascii="Times New Roman" w:hAnsi="Times New Roman" w:eastAsia="Times New Roman"/>
+          <w:b w:val="0"/>
+          <w:i w:val="0"/>
+          <w:color w:val="000000"/>
+          <w:sz w:val="20"/>
+        </w:rPr>
+        <w:t>)</w:t>
+      </w:r>
+      <w:r>
+        <w:rPr>
+          <w:rFonts w:ascii="Publico Text Web" w:hAnsi="Publico Text Web" w:eastAsia="Publico Text Web"/>
+          <w:b w:val="0"/>
+          <w:i w:val="0"/>
+          <w:color w:val="000000"/>
+          <w:sz w:val="20"/>
+        </w:rPr>
+        <w:t>.</w:t>
+      </w:r>
+    </w:p>
+    <w:p>
+      <w:pPr>
+        <w:autoSpaceDN w:val="0"/>
+        <w:autoSpaceDE w:val="0"/>
+        <w:widowControl/>
+        <w:spacing w:line="233" w:lineRule="auto" w:before="186" w:after="0"/>
+        <w:ind w:left="0" w:right="0" w:firstLine="0"/>
+        <w:jc w:val="center"/>
+      </w:pPr>
+      <w:r>
+        <w:rPr>
+          <w:rFonts w:ascii="Times New Roman" w:hAnsi="Times New Roman" w:eastAsia="Times New Roman"/>
+          <w:b w:val="0"/>
+          <w:i w:val="0"/>
+          <w:color w:val="000000"/>
+          <w:sz w:val="20"/>
+        </w:rPr>
+        <w:t xml:space="preserve">◦ </w:t>
+      </w:r>
+      <w:r>
+        <w:rPr>
+          <w:rFonts w:ascii="Publico Text Web" w:hAnsi="Publico Text Web" w:eastAsia="Publico Text Web"/>
+          <w:b w:val="0"/>
+          <w:i w:val="0"/>
+          <w:color w:val="000000"/>
+          <w:sz w:val="20"/>
+        </w:rPr>
+        <w:t>Test-Driven Development</w:t>
+      </w:r>
+      <w:r>
+        <w:rPr>
+          <w:rFonts w:ascii="Times New Roman" w:hAnsi="Times New Roman" w:eastAsia="Times New Roman"/>
+          <w:b w:val="0"/>
+          <w:i w:val="0"/>
+          <w:color w:val="000000"/>
+          <w:sz w:val="20"/>
+        </w:rPr>
+        <w:t>:</w:t>
+      </w:r>
+      <w:r>
+        <w:rPr>
+          <w:rFonts w:ascii="Publico Text Web" w:hAnsi="Publico Text Web" w:eastAsia="Publico Text Web"/>
+          <w:b w:val="0"/>
+          <w:i w:val="0"/>
+          <w:color w:val="000000"/>
+          <w:sz w:val="20"/>
+        </w:rPr>
+        <w:t xml:space="preserve"> A Stunningly Quick Introduction for Everyone </w:t>
+      </w:r>
+      <w:r>
+        <w:rPr>
+          <w:rFonts w:ascii="Times New Roman" w:hAnsi="Times New Roman" w:eastAsia="Times New Roman"/>
+          <w:b w:val="0"/>
+          <w:i w:val="0"/>
+          <w:color w:val="000000"/>
+          <w:sz w:val="20"/>
+        </w:rPr>
+        <w:t>–</w:t>
+      </w:r>
+      <w:r>
+        <w:rPr>
+          <w:rFonts w:ascii="Publico Text Web" w:hAnsi="Publico Text Web" w:eastAsia="Publico Text Web"/>
+          <w:b w:val="0"/>
+          <w:i w:val="0"/>
+          <w:color w:val="000000"/>
+          <w:sz w:val="20"/>
+        </w:rPr>
+        <w:t xml:space="preserve"> Agile Arizona, 2021</w:t>
+      </w:r>
+    </w:p>
+    <w:p>
+      <w:pPr>
+        <w:autoSpaceDN w:val="0"/>
+        <w:autoSpaceDE w:val="0"/>
+        <w:widowControl/>
+        <w:spacing w:line="233" w:lineRule="auto" w:before="106" w:after="0"/>
+        <w:ind w:left="548" w:right="0" w:firstLine="0"/>
+        <w:jc w:val="left"/>
+      </w:pPr>
+      <w:r>
+        <w:rPr>
+          <w:rFonts w:ascii="Times New Roman" w:hAnsi="Times New Roman" w:eastAsia="Times New Roman"/>
+          <w:b w:val="0"/>
+          <w:i w:val="0"/>
+          <w:color w:val="000000"/>
+          <w:sz w:val="20"/>
+        </w:rPr>
+        <w:t>(</w:t>
+      </w:r>
+      <w:r>
+        <w:rPr>
+          <w:rFonts w:ascii="Publico Text Web" w:hAnsi="Publico Text Web" w:eastAsia="Publico Text Web"/>
+          <w:b w:val="0"/>
+          <w:i w:val="0"/>
+          <w:color w:val="000000"/>
+          <w:sz w:val="20"/>
+        </w:rPr>
+        <w:t>invited</w:t>
+      </w:r>
+      <w:r>
+        <w:rPr>
+          <w:rFonts w:ascii="Times New Roman" w:hAnsi="Times New Roman" w:eastAsia="Times New Roman"/>
+          <w:b w:val="0"/>
+          <w:i w:val="0"/>
+          <w:color w:val="000000"/>
+          <w:sz w:val="20"/>
+        </w:rPr>
+        <w:t>)</w:t>
+      </w:r>
+      <w:r>
+        <w:rPr>
+          <w:rFonts w:ascii="Publico Text Web" w:hAnsi="Publico Text Web" w:eastAsia="Publico Text Web"/>
+          <w:b w:val="0"/>
+          <w:i w:val="0"/>
+          <w:color w:val="000000"/>
+          <w:sz w:val="20"/>
+        </w:rPr>
+        <w:t>.</w:t>
+      </w:r>
+    </w:p>
+    <w:p>
+      <w:pPr>
+        <w:autoSpaceDN w:val="0"/>
+        <w:autoSpaceDE w:val="0"/>
+        <w:widowControl/>
+        <w:spacing w:line="230" w:lineRule="auto" w:before="186" w:after="0"/>
+        <w:ind w:left="426" w:right="0" w:firstLine="0"/>
+        <w:jc w:val="left"/>
+      </w:pPr>
+      <w:r>
+        <w:rPr>
+          <w:rFonts w:ascii="Times New Roman" w:hAnsi="Times New Roman" w:eastAsia="Times New Roman"/>
+          <w:b w:val="0"/>
+          <w:i w:val="0"/>
+          <w:color w:val="000000"/>
+          <w:sz w:val="20"/>
+        </w:rPr>
+        <w:t xml:space="preserve">◦ </w:t>
+      </w:r>
+      <w:r>
+        <w:rPr>
+          <w:rFonts w:ascii="Publico Text Web" w:hAnsi="Publico Text Web" w:eastAsia="Publico Text Web"/>
+          <w:b w:val="0"/>
+          <w:i w:val="0"/>
+          <w:color w:val="000000"/>
+          <w:sz w:val="20"/>
+        </w:rPr>
+        <w:t xml:space="preserve">Lean Coffee to Build Stronger Teams </w:t>
+      </w:r>
+      <w:r>
+        <w:rPr>
+          <w:rFonts w:ascii="Times New Roman" w:hAnsi="Times New Roman" w:eastAsia="Times New Roman"/>
+          <w:b w:val="0"/>
+          <w:i w:val="0"/>
+          <w:color w:val="000000"/>
+          <w:sz w:val="20"/>
+        </w:rPr>
+        <w:t>–</w:t>
+      </w:r>
+      <w:r>
+        <w:rPr>
+          <w:rFonts w:ascii="Publico Text Web" w:hAnsi="Publico Text Web" w:eastAsia="Publico Text Web"/>
+          <w:b w:val="0"/>
+          <w:i w:val="0"/>
+          <w:color w:val="000000"/>
+          <w:sz w:val="20"/>
+        </w:rPr>
+        <w:t xml:space="preserve"> Miro, 2021 </w:t>
+      </w:r>
+      <w:r>
+        <w:rPr>
+          <w:rFonts w:ascii="Times New Roman" w:hAnsi="Times New Roman" w:eastAsia="Times New Roman"/>
+          <w:b w:val="0"/>
+          <w:i w:val="0"/>
+          <w:color w:val="000000"/>
+          <w:sz w:val="20"/>
+        </w:rPr>
+        <w:t>(</w:t>
+      </w:r>
+      <w:r>
+        <w:rPr>
+          <w:rFonts w:ascii="Publico Text Web" w:hAnsi="Publico Text Web" w:eastAsia="Publico Text Web"/>
+          <w:b w:val="0"/>
+          <w:i w:val="0"/>
+          <w:color w:val="000000"/>
+          <w:sz w:val="20"/>
+        </w:rPr>
+        <w:t>invited</w:t>
+      </w:r>
+      <w:r>
+        <w:rPr>
+          <w:rFonts w:ascii="Times New Roman" w:hAnsi="Times New Roman" w:eastAsia="Times New Roman"/>
+          <w:b w:val="0"/>
+          <w:i w:val="0"/>
+          <w:color w:val="000000"/>
+          <w:sz w:val="20"/>
+        </w:rPr>
+        <w:t>)</w:t>
+      </w:r>
+      <w:r>
+        <w:rPr>
+          <w:rFonts w:ascii="Publico Text Web" w:hAnsi="Publico Text Web" w:eastAsia="Publico Text Web"/>
+          <w:b w:val="0"/>
+          <w:i w:val="0"/>
+          <w:color w:val="000000"/>
+          <w:sz w:val="20"/>
+        </w:rPr>
+        <w:t>.</w:t>
+      </w:r>
+    </w:p>
+    <w:p>
+      <w:pPr>
+        <w:autoSpaceDN w:val="0"/>
+        <w:autoSpaceDE w:val="0"/>
+        <w:widowControl/>
+        <w:spacing w:line="233" w:lineRule="auto" w:before="186" w:after="0"/>
+        <w:ind w:left="426" w:right="0" w:firstLine="0"/>
+        <w:jc w:val="left"/>
+      </w:pPr>
+      <w:r>
+        <w:rPr>
+          <w:rFonts w:ascii="Times New Roman" w:hAnsi="Times New Roman" w:eastAsia="Times New Roman"/>
+          <w:b w:val="0"/>
+          <w:i w:val="0"/>
+          <w:color w:val="000000"/>
+          <w:sz w:val="20"/>
+        </w:rPr>
+        <w:t xml:space="preserve">◦ </w:t>
+      </w:r>
+      <w:r>
+        <w:rPr>
+          <w:rFonts w:ascii="Publico Text Web" w:hAnsi="Publico Text Web" w:eastAsia="Publico Text Web"/>
+          <w:b w:val="0"/>
+          <w:i w:val="0"/>
+          <w:color w:val="000000"/>
+          <w:sz w:val="20"/>
+        </w:rPr>
+        <w:t>Agile Product Owner Skills</w:t>
+      </w:r>
+      <w:r>
+        <w:rPr>
+          <w:rFonts w:ascii="Times New Roman" w:hAnsi="Times New Roman" w:eastAsia="Times New Roman"/>
+          <w:b w:val="0"/>
+          <w:i w:val="0"/>
+          <w:color w:val="000000"/>
+          <w:sz w:val="20"/>
+        </w:rPr>
+        <w:t>:</w:t>
+      </w:r>
+      <w:r>
+        <w:rPr>
+          <w:rFonts w:ascii="Publico Text Web" w:hAnsi="Publico Text Web" w:eastAsia="Publico Text Web"/>
+          <w:b w:val="0"/>
+          <w:i w:val="0"/>
+          <w:color w:val="000000"/>
+          <w:sz w:val="20"/>
+        </w:rPr>
+        <w:t xml:space="preserve"> How to Build the Right Thing </w:t>
+      </w:r>
+      <w:r>
+        <w:rPr>
+          <w:rFonts w:ascii="Times New Roman" w:hAnsi="Times New Roman" w:eastAsia="Times New Roman"/>
+          <w:b w:val="0"/>
+          <w:i w:val="0"/>
+          <w:color w:val="000000"/>
+          <w:sz w:val="20"/>
+        </w:rPr>
+        <w:t>–</w:t>
+      </w:r>
+      <w:r>
+        <w:rPr>
+          <w:rFonts w:ascii="Publico Text Web" w:hAnsi="Publico Text Web" w:eastAsia="Publico Text Web"/>
+          <w:b w:val="0"/>
+          <w:i w:val="0"/>
+          <w:color w:val="000000"/>
+          <w:sz w:val="20"/>
+        </w:rPr>
+        <w:t xml:space="preserve"> Project Management Institute</w:t>
+      </w:r>
+    </w:p>
+    <w:p>
+      <w:pPr>
+        <w:autoSpaceDN w:val="0"/>
+        <w:autoSpaceDE w:val="0"/>
+        <w:widowControl/>
+        <w:spacing w:line="233" w:lineRule="auto" w:before="106" w:after="0"/>
+        <w:ind w:left="548" w:right="0" w:firstLine="0"/>
+        <w:jc w:val="left"/>
+      </w:pPr>
+      <w:r>
+        <w:rPr>
+          <w:rFonts w:ascii="Publico Text Web" w:hAnsi="Publico Text Web" w:eastAsia="Publico Text Web"/>
+          <w:b w:val="0"/>
+          <w:i w:val="0"/>
+          <w:color w:val="000000"/>
+          <w:sz w:val="20"/>
+        </w:rPr>
+        <w:t xml:space="preserve">Minnesota Professional Development Day, 2021 </w:t>
+      </w:r>
+      <w:r>
+        <w:rPr>
+          <w:rFonts w:ascii="Times New Roman" w:hAnsi="Times New Roman" w:eastAsia="Times New Roman"/>
+          <w:b w:val="0"/>
+          <w:i w:val="0"/>
+          <w:color w:val="000000"/>
+          <w:sz w:val="20"/>
+        </w:rPr>
+        <w:t>(</w:t>
+      </w:r>
+      <w:r>
+        <w:rPr>
+          <w:rFonts w:ascii="Publico Text Web" w:hAnsi="Publico Text Web" w:eastAsia="Publico Text Web"/>
+          <w:b w:val="0"/>
+          <w:i w:val="0"/>
+          <w:color w:val="000000"/>
+          <w:sz w:val="20"/>
+        </w:rPr>
+        <w:t>invited</w:t>
+      </w:r>
+      <w:r>
+        <w:rPr>
+          <w:rFonts w:ascii="Times New Roman" w:hAnsi="Times New Roman" w:eastAsia="Times New Roman"/>
+          <w:b w:val="0"/>
+          <w:i w:val="0"/>
+          <w:color w:val="000000"/>
+          <w:sz w:val="20"/>
+        </w:rPr>
+        <w:t>)</w:t>
+      </w:r>
+      <w:r>
+        <w:rPr>
+          <w:rFonts w:ascii="Publico Text Web" w:hAnsi="Publico Text Web" w:eastAsia="Publico Text Web"/>
+          <w:b w:val="0"/>
+          <w:i w:val="0"/>
+          <w:color w:val="000000"/>
+          <w:sz w:val="20"/>
+        </w:rPr>
+        <w:t>.</w:t>
+      </w:r>
+    </w:p>
+    <w:p>
+      <w:pPr>
+        <w:autoSpaceDN w:val="0"/>
+        <w:autoSpaceDE w:val="0"/>
+        <w:widowControl/>
+        <w:spacing w:line="240" w:lineRule="auto" w:before="340" w:after="0"/>
+        <w:ind w:left="144" w:right="0" w:firstLine="0"/>
+        <w:jc w:val="left"/>
+      </w:pPr>
+      <w:r>
+        <w:rPr>
+          <w:rFonts w:ascii="Publico Text Web" w:hAnsi="Publico Text Web" w:eastAsia="Publico Text Web"/>
+          <w:b/>
+          <w:i w:val="0"/>
+          <w:color w:val="5BA5DB"/>
+          <w:sz w:val="28"/>
+        </w:rPr>
+        <w:t>AWARDS</w:t>
+      </w:r>
+    </w:p>
+    <w:p>
+      <w:pPr>
+        <w:autoSpaceDN w:val="0"/>
+        <w:autoSpaceDE w:val="0"/>
+        <w:widowControl/>
+        <w:spacing w:line="233" w:lineRule="auto" w:before="334" w:after="0"/>
         <w:ind w:left="226" w:right="0" w:firstLine="0"/>
         <w:jc w:val="left"/>
       </w:pPr>
@@ -3488,52 +5477,41 @@
         <w:rPr>
           <w:rFonts w:ascii="Publico Text Web" w:hAnsi="Publico Text Web" w:eastAsia="Publico Text Web"/>
           <w:b w:val="0"/>
-          <w:i/>
-          <w:color w:val="5BA5DB"/>
-          <w:sz w:val="20"/>
-        </w:rPr>
-        <w:hyperlink r:id="rId27" w:history="1">
-          <w:r>
-            <w:rPr>
-              <w:rStyle w:val="Hyperlink"/>
-            </w:rPr>
-            <w:t>High-Performance Teams</w:t>
-          </w:r>
-        </w:hyperlink>
+          <w:i w:val="0"/>
+          <w:color w:val="000000"/>
+          <w:sz w:val="20"/>
+        </w:rPr>
+        <w:t xml:space="preserve">Nokia IMPACT Award </w:t>
       </w:r>
       <w:r>
         <w:rPr>
           <w:rFonts w:ascii="Times New Roman" w:hAnsi="Times New Roman" w:eastAsia="Times New Roman"/>
           <w:b w:val="0"/>
-          <w:i/>
-          <w:color w:val="5BA5DB"/>
-          <w:sz w:val="20"/>
-        </w:rPr>
-        <w:hyperlink r:id="rId27" w:history="1">
-          <w:r>
-            <w:rPr>
-              <w:rStyle w:val="Hyperlink"/>
-            </w:rPr>
-            <w:t>:</w:t>
-          </w:r>
-        </w:hyperlink>
+          <w:i w:val="0"/>
+          <w:color w:val="000000"/>
+          <w:sz w:val="20"/>
+        </w:rPr>
+        <w:t>–</w:t>
       </w:r>
       <w:r>
         <w:rPr>
           <w:rFonts w:ascii="Publico Text Web" w:hAnsi="Publico Text Web" w:eastAsia="Publico Text Web"/>
           <w:b w:val="0"/>
-          <w:i/>
-          <w:color w:val="5BA5DB"/>
-          <w:sz w:val="20"/>
-        </w:rPr>
-        <w:hyperlink r:id="rId27" w:history="1">
-          <w:r>
-            <w:rPr>
-              <w:rStyle w:val="Hyperlink"/>
-            </w:rPr>
-            <w:t xml:space="preserve"> The Foundations</w:t>
-          </w:r>
-        </w:hyperlink>
+          <w:i w:val="0"/>
+          <w:color w:val="000000"/>
+          <w:sz w:val="20"/>
+        </w:rPr>
+        <w:t xml:space="preserve"> presented to the top </w:t>
+      </w:r>
+      <w:r>
+        <w:rPr>
+          <w:rFonts w:ascii="Times New Roman" w:hAnsi="Times New Roman" w:eastAsia="Times New Roman"/>
+          <w:b w:val="0"/>
+          <w:i w:val="0"/>
+          <w:color w:val="000000"/>
+          <w:sz w:val="20"/>
+        </w:rPr>
+        <w:t>~</w:t>
       </w:r>
       <w:r>
         <w:rPr>
@@ -3543,7 +5521,27 @@
           <w:color w:val="000000"/>
           <w:sz w:val="20"/>
         </w:rPr>
-        <w:t>, C4Media, 2019.</w:t>
+        <w:t xml:space="preserve">100 of </w:t>
+      </w:r>
+      <w:r>
+        <w:rPr>
+          <w:rFonts w:ascii="Times New Roman" w:hAnsi="Times New Roman" w:eastAsia="Times New Roman"/>
+          <w:b w:val="0"/>
+          <w:i w:val="0"/>
+          <w:color w:val="000000"/>
+          <w:sz w:val="20"/>
+        </w:rPr>
+        <w:t>~</w:t>
+      </w:r>
+      <w:r>
+        <w:rPr>
+          <w:rFonts w:ascii="Publico Text Web" w:hAnsi="Publico Text Web" w:eastAsia="Publico Text Web"/>
+          <w:b w:val="0"/>
+          <w:i w:val="0"/>
+          <w:color w:val="000000"/>
+          <w:sz w:val="20"/>
+        </w:rPr>
+        <w:t>120,000 employees, 2012</w:t>
       </w:r>
     </w:p>
     <w:p>
@@ -3570,17 +5568,20 @@
           <w:rFonts w:ascii="Publico Text Web" w:hAnsi="Publico Text Web" w:eastAsia="Publico Text Web"/>
           <w:b w:val="0"/>
           <w:i w:val="0"/>
-          <w:color w:val="5BA5DB"/>
-          <w:sz w:val="20"/>
-        </w:rPr>
-        <w:hyperlink r:id="rId28" w:history="1">
-          <w:r>
-            <w:rPr>
-              <w:rStyle w:val="Hyperlink"/>
-            </w:rPr>
-            <w:t>“High-Performance Team Behaviors” measurement instrument</w:t>
-          </w:r>
-        </w:hyperlink>
+          <w:color w:val="000000"/>
+          <w:sz w:val="20"/>
+        </w:rPr>
+        <w:t xml:space="preserve">Nellymoser MVP </w:t>
+      </w:r>
+      <w:r>
+        <w:rPr>
+          <w:rFonts w:ascii="Times New Roman" w:hAnsi="Times New Roman" w:eastAsia="Times New Roman"/>
+          <w:b w:val="0"/>
+          <w:i w:val="0"/>
+          <w:color w:val="000000"/>
+          <w:sz w:val="20"/>
+        </w:rPr>
+        <w:t>–</w:t>
       </w:r>
       <w:r>
         <w:rPr>
@@ -3590,88 +5591,7 @@
           <w:color w:val="000000"/>
           <w:sz w:val="20"/>
         </w:rPr>
-        <w:t>, Comparative Agility, 2018.</w:t>
-      </w:r>
-    </w:p>
-    <w:p>
-      <w:pPr>
-        <w:autoSpaceDN w:val="0"/>
-        <w:autoSpaceDE w:val="0"/>
-        <w:widowControl/>
-        <w:spacing w:line="230" w:lineRule="auto" w:before="180" w:after="0"/>
-        <w:ind w:left="226" w:right="0" w:firstLine="0"/>
-        <w:jc w:val="left"/>
-      </w:pPr>
-      <w:r>
-        <w:rPr>
-          <w:rFonts w:ascii="Times New Roman" w:hAnsi="Times New Roman" w:eastAsia="Times New Roman"/>
-          <w:b w:val="0"/>
-          <w:i w:val="0"/>
-          <w:color w:val="000000"/>
-          <w:sz w:val="20"/>
-        </w:rPr>
-        <w:t xml:space="preserve">• </w:t>
-      </w:r>
-      <w:r>
-        <w:rPr>
-          <w:rFonts w:ascii="Publico Text Web" w:hAnsi="Publico Text Web" w:eastAsia="Publico Text Web"/>
-          <w:b w:val="0"/>
-          <w:i/>
-          <w:color w:val="5BA5DB"/>
-          <w:sz w:val="20"/>
-        </w:rPr>
-        <w:hyperlink r:id="rId29" w:history="1">
-          <w:r>
-            <w:rPr>
-              <w:rStyle w:val="Hyperlink"/>
-            </w:rPr>
-            <w:t xml:space="preserve">Agile </w:t>
-          </w:r>
-        </w:hyperlink>
-      </w:r>
-      <w:r>
-        <w:rPr>
-          <w:rFonts w:ascii="Times New Roman" w:hAnsi="Times New Roman" w:eastAsia="Times New Roman"/>
-          <w:b w:val="0"/>
-          <w:i/>
-          <w:color w:val="5BA5DB"/>
-          <w:sz w:val="20"/>
-        </w:rPr>
-        <w:hyperlink r:id="rId29" w:history="1">
-          <w:r>
-            <w:rPr>
-              <w:rStyle w:val="Hyperlink"/>
-            </w:rPr>
-            <w:t>&amp;</w:t>
-          </w:r>
-        </w:hyperlink>
-      </w:r>
-      <w:r>
-        <w:rPr>
-          <w:rFonts w:ascii="Publico Text Web" w:hAnsi="Publico Text Web" w:eastAsia="Publico Text Web"/>
-          <w:b w:val="0"/>
-          <w:i/>
-          <w:color w:val="5BA5DB"/>
-          <w:sz w:val="20"/>
-        </w:rPr>
-        <w:hyperlink r:id="rId29" w:history="1">
-          <w:r>
-            <w:rPr>
-              <w:rStyle w:val="Hyperlink"/>
-            </w:rPr>
-            <w:t xml:space="preserve"> Scrum Foundations Class Workbook</w:t>
-          </w:r>
-        </w:hyperlink>
-      </w:r>
-      <w:r>
-        <w:rPr>
-          <w:rFonts w:ascii="Publico Text Web" w:hAnsi="Publico Text Web" w:eastAsia="Publico Text Web"/>
-          <w:b w:val="0"/>
-          <w:i w:val="0"/>
-          <w:color w:val="000000"/>
-          <w:sz w:val="20"/>
-        </w:rPr>
-        <w:t>, With Great People Publications, 2018.</w:t>
+        <w:t xml:space="preserve"> 2008</w:t>
       </w:r>
     </w:p>
     <w:p>
@@ -3698,17 +5618,20 @@
           <w:rFonts w:ascii="Publico Text Web" w:hAnsi="Publico Text Web" w:eastAsia="Publico Text Web"/>
           <w:b w:val="0"/>
           <w:i w:val="0"/>
-          <w:color w:val="5BA5DB"/>
-          <w:sz w:val="20"/>
-        </w:rPr>
-        <w:hyperlink r:id="rId30" w:history="1">
-          <w:r>
-            <w:rPr>
-              <w:rStyle w:val="Hyperlink"/>
-            </w:rPr>
-            <w:t>Manifesto for Greatness</w:t>
-          </w:r>
-        </w:hyperlink>
+          <w:color w:val="000000"/>
+          <w:sz w:val="20"/>
+        </w:rPr>
+        <w:t xml:space="preserve">CentrePath Customer Commitment Award </w:t>
+      </w:r>
+      <w:r>
+        <w:rPr>
+          <w:rFonts w:ascii="Times New Roman" w:hAnsi="Times New Roman" w:eastAsia="Times New Roman"/>
+          <w:b w:val="0"/>
+          <w:i w:val="0"/>
+          <w:color w:val="000000"/>
+          <w:sz w:val="20"/>
+        </w:rPr>
+        <w:t>–</w:t>
       </w:r>
       <w:r>
         <w:rPr>
@@ -3718,7 +5641,7 @@
           <w:color w:val="000000"/>
           <w:sz w:val="20"/>
         </w:rPr>
-        <w:t>, with Algimantas Stancelis, Alice Ivashina, et al, 2015.</w:t>
+        <w:t xml:space="preserve"> 2005</w:t>
       </w:r>
     </w:p>
     <w:p>
@@ -3726,138 +5649,7 @@
         <w:autoSpaceDN w:val="0"/>
         <w:autoSpaceDE w:val="0"/>
         <w:widowControl/>
-        <w:spacing w:line="233" w:lineRule="auto" w:before="178" w:after="0"/>
-        <w:ind w:left="226" w:right="0" w:firstLine="0"/>
-        <w:jc w:val="left"/>
-      </w:pPr>
-      <w:r>
-        <w:rPr>
-          <w:rFonts w:ascii="Times New Roman" w:hAnsi="Times New Roman" w:eastAsia="Times New Roman"/>
-          <w:b w:val="0"/>
-          <w:i w:val="0"/>
-          <w:color w:val="000000"/>
-          <w:sz w:val="20"/>
-        </w:rPr>
-        <w:t xml:space="preserve">• </w:t>
-      </w:r>
-      <w:r>
-        <w:rPr>
-          <w:rFonts w:ascii="Publico Text Web" w:hAnsi="Publico Text Web" w:eastAsia="Publico Text Web"/>
-          <w:b w:val="0"/>
-          <w:i/>
-          <w:color w:val="5BA5DB"/>
-          <w:sz w:val="20"/>
-        </w:rPr>
-        <w:hyperlink r:id="rId31" w:history="1">
-          <w:r>
-            <w:rPr>
-              <w:rStyle w:val="Hyperlink"/>
-            </w:rPr>
-            <w:t>The Core Protocols</w:t>
-          </w:r>
-        </w:hyperlink>
-      </w:r>
-      <w:r>
-        <w:rPr>
-          <w:rFonts w:ascii="Times New Roman" w:hAnsi="Times New Roman" w:eastAsia="Times New Roman"/>
-          <w:b w:val="0"/>
-          <w:i/>
-          <w:color w:val="5BA5DB"/>
-          <w:sz w:val="20"/>
-        </w:rPr>
-        <w:hyperlink r:id="rId31" w:history="1">
-          <w:r>
-            <w:rPr>
-              <w:rStyle w:val="Hyperlink"/>
-            </w:rPr>
-            <w:t>:</w:t>
-          </w:r>
-        </w:hyperlink>
-      </w:r>
-      <w:r>
-        <w:rPr>
-          <w:rFonts w:ascii="Publico Text Web" w:hAnsi="Publico Text Web" w:eastAsia="Publico Text Web"/>
-          <w:b w:val="0"/>
-          <w:i/>
-          <w:color w:val="5BA5DB"/>
-          <w:sz w:val="20"/>
-        </w:rPr>
-        <w:hyperlink r:id="rId31" w:history="1">
-          <w:r>
-            <w:rPr>
-              <w:rStyle w:val="Hyperlink"/>
-            </w:rPr>
-            <w:t xml:space="preserve"> A Guide to Greatness</w:t>
-          </w:r>
-        </w:hyperlink>
-      </w:r>
-      <w:r>
-        <w:rPr>
-          <w:rFonts w:ascii="Publico Text Web" w:hAnsi="Publico Text Web" w:eastAsia="Publico Text Web"/>
-          <w:b w:val="0"/>
-          <w:i w:val="0"/>
-          <w:color w:val="000000"/>
-          <w:sz w:val="20"/>
-        </w:rPr>
-        <w:t>, With Great People Publications, 2015.</w:t>
-      </w:r>
-    </w:p>
-    <w:p>
-      <w:pPr>
-        <w:autoSpaceDN w:val="0"/>
-        <w:autoSpaceDE w:val="0"/>
-        <w:widowControl/>
-        <w:spacing w:line="233" w:lineRule="auto" w:before="186" w:after="0"/>
-        <w:ind w:left="226" w:right="0" w:firstLine="0"/>
-        <w:jc w:val="left"/>
-      </w:pPr>
-      <w:r>
-        <w:rPr>
-          <w:rFonts w:ascii="Times New Roman" w:hAnsi="Times New Roman" w:eastAsia="Times New Roman"/>
-          <w:b w:val="0"/>
-          <w:i w:val="0"/>
-          <w:color w:val="000000"/>
-          <w:sz w:val="20"/>
-        </w:rPr>
-        <w:t xml:space="preserve">• </w:t>
-      </w:r>
-      <w:r>
-        <w:rPr>
-          <w:rFonts w:ascii="Publico Text Web" w:hAnsi="Publico Text Web" w:eastAsia="Publico Text Web"/>
-          <w:b w:val="0"/>
-          <w:i w:val="0"/>
-          <w:color w:val="000000"/>
-          <w:sz w:val="20"/>
-        </w:rPr>
-        <w:t>“Building a Connected MIDlet, part 2,” with Alex Bourgeois, Java Developers’ Journal, March</w:t>
-      </w:r>
-    </w:p>
-    <w:p>
-      <w:pPr>
-        <w:autoSpaceDN w:val="0"/>
-        <w:autoSpaceDE w:val="0"/>
-        <w:widowControl/>
-        <w:spacing w:line="240" w:lineRule="auto" w:before="108" w:after="0"/>
-        <w:ind w:left="346" w:right="0" w:firstLine="0"/>
-        <w:jc w:val="left"/>
-      </w:pPr>
-      <w:r>
-        <w:rPr>
-          <w:rFonts w:ascii="Publico Text Web" w:hAnsi="Publico Text Web" w:eastAsia="Publico Text Web"/>
-          <w:b w:val="0"/>
-          <w:i w:val="0"/>
-          <w:color w:val="000000"/>
-          <w:sz w:val="20"/>
-        </w:rPr>
-        <w:t>2004.</w:t>
-      </w:r>
-    </w:p>
-    <w:p>
-      <w:pPr>
-        <w:autoSpaceDN w:val="0"/>
-        <w:autoSpaceDE w:val="0"/>
-        <w:widowControl/>
-        <w:spacing w:line="240" w:lineRule="auto" w:before="344" w:after="0"/>
+        <w:spacing w:line="240" w:lineRule="auto" w:before="340" w:after="0"/>
         <w:ind w:left="144" w:right="0" w:firstLine="0"/>
         <w:jc w:val="left"/>
       </w:pPr>
@@ -3869,7 +5661,7 @@
           <w:color w:val="5BA5DB"/>
           <w:sz w:val="28"/>
         </w:rPr>
-        <w:t>RECENT PRESENTATIONS</w:t>
+        <w:t>LANGUAGES</w:t>
       </w:r>
     </w:p>
     <w:p>
@@ -3878,1626 +5670,6 @@
         <w:autoSpaceDE w:val="0"/>
         <w:widowControl/>
         <w:spacing w:line="233" w:lineRule="auto" w:before="334" w:after="0"/>
-        <w:ind w:left="226" w:right="0" w:firstLine="0"/>
-        <w:jc w:val="left"/>
-      </w:pPr>
-      <w:r>
-        <w:rPr>
-          <w:rFonts w:ascii="Times New Roman" w:hAnsi="Times New Roman" w:eastAsia="Times New Roman"/>
-          <w:b w:val="0"/>
-          <w:i w:val="0"/>
-          <w:color w:val="000000"/>
-          <w:sz w:val="20"/>
-        </w:rPr>
-        <w:t xml:space="preserve">• </w:t>
-      </w:r>
-      <w:r>
-        <w:rPr>
-          <w:rFonts w:ascii="Publico Text Web" w:hAnsi="Publico Text Web" w:eastAsia="Publico Text Web"/>
-          <w:b w:val="0"/>
-          <w:i w:val="0"/>
-          <w:color w:val="000000"/>
-          <w:sz w:val="20"/>
-        </w:rPr>
-        <w:t xml:space="preserve">Keynotes </w:t>
-      </w:r>
-      <w:r>
-        <w:rPr>
-          <w:rFonts w:ascii="Times New Roman" w:hAnsi="Times New Roman" w:eastAsia="Times New Roman"/>
-          <w:b w:val="0"/>
-          <w:i w:val="0"/>
-          <w:color w:val="000000"/>
-          <w:sz w:val="20"/>
-        </w:rPr>
-        <w:t>(</w:t>
-      </w:r>
-      <w:r>
-        <w:rPr>
-          <w:rFonts w:ascii="Publico Text Web" w:hAnsi="Publico Text Web" w:eastAsia="Publico Text Web"/>
-          <w:b w:val="0"/>
-          <w:i w:val="0"/>
-          <w:color w:val="000000"/>
-          <w:sz w:val="20"/>
-        </w:rPr>
-        <w:t>all invited</w:t>
-      </w:r>
-      <w:r>
-        <w:rPr>
-          <w:rFonts w:ascii="Times New Roman" w:hAnsi="Times New Roman" w:eastAsia="Times New Roman"/>
-          <w:b w:val="0"/>
-          <w:i w:val="0"/>
-          <w:color w:val="000000"/>
-          <w:sz w:val="20"/>
-        </w:rPr>
-        <w:t>)</w:t>
-      </w:r>
-    </w:p>
-    <w:p>
-      <w:pPr>
-        <w:autoSpaceDN w:val="0"/>
-        <w:autoSpaceDE w:val="0"/>
-        <w:widowControl/>
-        <w:spacing w:line="233" w:lineRule="auto" w:before="106" w:after="0"/>
-        <w:ind w:left="426" w:right="0" w:firstLine="0"/>
-        <w:jc w:val="left"/>
-      </w:pPr>
-      <w:r>
-        <w:rPr>
-          <w:rFonts w:ascii="Times New Roman" w:hAnsi="Times New Roman" w:eastAsia="Times New Roman"/>
-          <w:b w:val="0"/>
-          <w:i w:val="0"/>
-          <w:color w:val="000000"/>
-          <w:sz w:val="20"/>
-        </w:rPr>
-        <w:t xml:space="preserve">◦ </w:t>
-      </w:r>
-      <w:r>
-        <w:rPr>
-          <w:rFonts w:ascii="Publico Text Web" w:hAnsi="Publico Text Web" w:eastAsia="Publico Text Web"/>
-          <w:b w:val="0"/>
-          <w:i w:val="0"/>
-          <w:color w:val="000000"/>
-          <w:sz w:val="20"/>
-        </w:rPr>
-        <w:t>High-Performance Teams</w:t>
-      </w:r>
-      <w:r>
-        <w:rPr>
-          <w:rFonts w:ascii="Times New Roman" w:hAnsi="Times New Roman" w:eastAsia="Times New Roman"/>
-          <w:b w:val="0"/>
-          <w:i w:val="0"/>
-          <w:color w:val="000000"/>
-          <w:sz w:val="20"/>
-        </w:rPr>
-        <w:t>:</w:t>
-      </w:r>
-      <w:r>
-        <w:rPr>
-          <w:rFonts w:ascii="Publico Text Web" w:hAnsi="Publico Text Web" w:eastAsia="Publico Text Web"/>
-          <w:b w:val="0"/>
-          <w:i w:val="0"/>
-          <w:color w:val="000000"/>
-          <w:sz w:val="20"/>
-        </w:rPr>
-        <w:t xml:space="preserve"> Core Protocols for Psychological Safety and Emotional Intelligence </w:t>
-      </w:r>
-      <w:r>
-        <w:rPr>
-          <w:rFonts w:ascii="Times New Roman" w:hAnsi="Times New Roman" w:eastAsia="Times New Roman"/>
-          <w:b w:val="0"/>
-          <w:i w:val="0"/>
-          <w:color w:val="000000"/>
-          <w:sz w:val="20"/>
-        </w:rPr>
-        <w:t>–</w:t>
-      </w:r>
-    </w:p>
-    <w:p>
-      <w:pPr>
-        <w:autoSpaceDN w:val="0"/>
-        <w:autoSpaceDE w:val="0"/>
-        <w:widowControl/>
-        <w:spacing w:line="240" w:lineRule="auto" w:before="116" w:after="0"/>
-        <w:ind w:left="0" w:right="0" w:firstLine="0"/>
-        <w:jc w:val="center"/>
-      </w:pPr>
-      <w:r>
-        <w:rPr>
-          <w:rFonts w:ascii="Publico Text Web" w:hAnsi="Publico Text Web" w:eastAsia="Publico Text Web"/>
-          <w:b w:val="0"/>
-          <w:i w:val="0"/>
-          <w:color w:val="000000"/>
-          <w:sz w:val="20"/>
-        </w:rPr>
-        <w:t>Bosnia Agile Week, 2021. Also keynote at Project Management Institute, New York City, 2018.</w:t>
-      </w:r>
-    </w:p>
-    <w:p>
-      <w:pPr>
-        <w:autoSpaceDN w:val="0"/>
-        <w:autoSpaceDE w:val="0"/>
-        <w:widowControl/>
-        <w:spacing w:line="230" w:lineRule="auto" w:before="190" w:after="0"/>
-        <w:ind w:left="426" w:right="0" w:firstLine="0"/>
-        <w:jc w:val="left"/>
-      </w:pPr>
-      <w:r>
-        <w:rPr>
-          <w:rFonts w:ascii="Times New Roman" w:hAnsi="Times New Roman" w:eastAsia="Times New Roman"/>
-          <w:b w:val="0"/>
-          <w:i w:val="0"/>
-          <w:color w:val="000000"/>
-          <w:sz w:val="20"/>
-        </w:rPr>
-        <w:t xml:space="preserve">◦ </w:t>
-      </w:r>
-      <w:r>
-        <w:rPr>
-          <w:rFonts w:ascii="Publico Text Web" w:hAnsi="Publico Text Web" w:eastAsia="Publico Text Web"/>
-          <w:b w:val="0"/>
-          <w:i w:val="0"/>
-          <w:color w:val="000000"/>
-          <w:sz w:val="20"/>
-        </w:rPr>
-        <w:t xml:space="preserve">High-Performance Teams in a Virtual World </w:t>
-      </w:r>
-      <w:r>
-        <w:rPr>
-          <w:rFonts w:ascii="Times New Roman" w:hAnsi="Times New Roman" w:eastAsia="Times New Roman"/>
-          <w:b w:val="0"/>
-          <w:i w:val="0"/>
-          <w:color w:val="000000"/>
-          <w:sz w:val="20"/>
-        </w:rPr>
-        <w:t>–</w:t>
-      </w:r>
-      <w:r>
-        <w:rPr>
-          <w:rFonts w:ascii="Publico Text Web" w:hAnsi="Publico Text Web" w:eastAsia="Publico Text Web"/>
-          <w:b w:val="0"/>
-          <w:i w:val="0"/>
-          <w:color w:val="000000"/>
-          <w:sz w:val="20"/>
-        </w:rPr>
-        <w:t xml:space="preserve"> Toronto Agile Conference, 2020.</w:t>
-      </w:r>
-    </w:p>
-    <w:p>
-      <w:pPr>
-        <w:autoSpaceDN w:val="0"/>
-        <w:autoSpaceDE w:val="0"/>
-        <w:widowControl/>
-        <w:spacing w:line="233" w:lineRule="auto" w:before="186" w:after="0"/>
-        <w:ind w:left="426" w:right="0" w:firstLine="0"/>
-        <w:jc w:val="left"/>
-      </w:pPr>
-      <w:r>
-        <w:rPr>
-          <w:rFonts w:ascii="Times New Roman" w:hAnsi="Times New Roman" w:eastAsia="Times New Roman"/>
-          <w:b w:val="0"/>
-          <w:i w:val="0"/>
-          <w:color w:val="000000"/>
-          <w:sz w:val="20"/>
-        </w:rPr>
-        <w:t xml:space="preserve">◦ </w:t>
-      </w:r>
-      <w:r>
-        <w:rPr>
-          <w:rFonts w:ascii="Publico Text Web" w:hAnsi="Publico Text Web" w:eastAsia="Publico Text Web"/>
-          <w:b w:val="0"/>
-          <w:i w:val="0"/>
-          <w:color w:val="000000"/>
-          <w:sz w:val="20"/>
-        </w:rPr>
-        <w:t>Awesome Teams</w:t>
-      </w:r>
-      <w:r>
-        <w:rPr>
-          <w:rFonts w:ascii="Times New Roman" w:hAnsi="Times New Roman" w:eastAsia="Times New Roman"/>
-          <w:b w:val="0"/>
-          <w:i w:val="0"/>
-          <w:color w:val="000000"/>
-          <w:sz w:val="20"/>
-        </w:rPr>
-        <w:t>:</w:t>
-      </w:r>
-      <w:r>
-        <w:rPr>
-          <w:rFonts w:ascii="Publico Text Web" w:hAnsi="Publico Text Web" w:eastAsia="Publico Text Web"/>
-          <w:b w:val="0"/>
-          <w:i w:val="0"/>
-          <w:color w:val="000000"/>
-          <w:sz w:val="20"/>
-        </w:rPr>
-        <w:t xml:space="preserve"> Games for Continuous </w:t>
-      </w:r>
-      <w:r>
-        <w:rPr>
-          <w:rFonts w:ascii="Times New Roman" w:hAnsi="Times New Roman" w:eastAsia="Times New Roman"/>
-          <w:b w:val="0"/>
-          <w:i w:val="0"/>
-          <w:color w:val="000000"/>
-          <w:sz w:val="20"/>
-        </w:rPr>
-        <w:t>(</w:t>
-      </w:r>
-      <w:r>
-        <w:rPr>
-          <w:rFonts w:ascii="Publico Text Web" w:hAnsi="Publico Text Web" w:eastAsia="Publico Text Web"/>
-          <w:b w:val="0"/>
-          <w:i w:val="0"/>
-          <w:color w:val="000000"/>
-          <w:sz w:val="20"/>
-        </w:rPr>
-        <w:t>Extreme</w:t>
-      </w:r>
-      <w:r>
-        <w:rPr>
-          <w:rFonts w:ascii="Times New Roman" w:hAnsi="Times New Roman" w:eastAsia="Times New Roman"/>
-          <w:b w:val="0"/>
-          <w:i w:val="0"/>
-          <w:color w:val="000000"/>
-          <w:sz w:val="20"/>
-        </w:rPr>
-        <w:t>?)</w:t>
-      </w:r>
-      <w:r>
-        <w:rPr>
-          <w:rFonts w:ascii="Publico Text Web" w:hAnsi="Publico Text Web" w:eastAsia="Publico Text Web"/>
-          <w:b w:val="0"/>
-          <w:i w:val="0"/>
-          <w:color w:val="000000"/>
-          <w:sz w:val="20"/>
-        </w:rPr>
-        <w:t xml:space="preserve"> Teaming </w:t>
-      </w:r>
-      <w:r>
-        <w:rPr>
-          <w:rFonts w:ascii="Times New Roman" w:hAnsi="Times New Roman" w:eastAsia="Times New Roman"/>
-          <w:b w:val="0"/>
-          <w:i w:val="0"/>
-          <w:color w:val="000000"/>
-          <w:sz w:val="20"/>
-        </w:rPr>
-        <w:t>–</w:t>
-      </w:r>
-      <w:r>
-        <w:rPr>
-          <w:rFonts w:ascii="Publico Text Web" w:hAnsi="Publico Text Web" w:eastAsia="Publico Text Web"/>
-          <w:b w:val="0"/>
-          <w:i w:val="0"/>
-          <w:color w:val="000000"/>
-          <w:sz w:val="20"/>
-        </w:rPr>
-        <w:t xml:space="preserve"> Agile Games, 2016.</w:t>
-      </w:r>
-    </w:p>
-    <w:p>
-      <w:pPr>
-        <w:autoSpaceDN w:val="0"/>
-        <w:autoSpaceDE w:val="0"/>
-        <w:widowControl/>
-        <w:spacing w:line="233" w:lineRule="auto" w:before="186" w:after="0"/>
-        <w:ind w:left="226" w:right="0" w:firstLine="0"/>
-        <w:jc w:val="left"/>
-      </w:pPr>
-      <w:r>
-        <w:rPr>
-          <w:rFonts w:ascii="Times New Roman" w:hAnsi="Times New Roman" w:eastAsia="Times New Roman"/>
-          <w:b w:val="0"/>
-          <w:i w:val="0"/>
-          <w:color w:val="000000"/>
-          <w:sz w:val="20"/>
-        </w:rPr>
-        <w:t xml:space="preserve">• </w:t>
-      </w:r>
-      <w:r>
-        <w:rPr>
-          <w:rFonts w:ascii="Publico Text Web" w:hAnsi="Publico Text Web" w:eastAsia="Publico Text Web"/>
-          <w:b w:val="0"/>
-          <w:i w:val="0"/>
-          <w:color w:val="000000"/>
-          <w:sz w:val="20"/>
-        </w:rPr>
-        <w:t>Sessions</w:t>
-      </w:r>
-    </w:p>
-    <w:p>
-      <w:pPr>
-        <w:autoSpaceDN w:val="0"/>
-        <w:autoSpaceDE w:val="0"/>
-        <w:widowControl/>
-        <w:spacing w:line="233" w:lineRule="auto" w:before="98" w:after="0"/>
-        <w:ind w:left="426" w:right="0" w:firstLine="0"/>
-        <w:jc w:val="left"/>
-      </w:pPr>
-      <w:r>
-        <w:rPr>
-          <w:rFonts w:ascii="Times New Roman" w:hAnsi="Times New Roman" w:eastAsia="Times New Roman"/>
-          <w:b w:val="0"/>
-          <w:i w:val="0"/>
-          <w:color w:val="000000"/>
-          <w:sz w:val="20"/>
-        </w:rPr>
-        <w:t xml:space="preserve">◦ </w:t>
-      </w:r>
-      <w:r>
-        <w:rPr>
-          <w:rFonts w:ascii="Publico Text Web" w:hAnsi="Publico Text Web" w:eastAsia="Publico Text Web"/>
-          <w:b w:val="0"/>
-          <w:i w:val="0"/>
-          <w:color w:val="000000"/>
-          <w:sz w:val="20"/>
-        </w:rPr>
-        <w:t>High-Performance Teams</w:t>
-      </w:r>
-      <w:r>
-        <w:rPr>
-          <w:rFonts w:ascii="Times New Roman" w:hAnsi="Times New Roman" w:eastAsia="Times New Roman"/>
-          <w:b w:val="0"/>
-          <w:i w:val="0"/>
-          <w:color w:val="000000"/>
-          <w:sz w:val="20"/>
-        </w:rPr>
-        <w:t>:</w:t>
-      </w:r>
-      <w:r>
-        <w:rPr>
-          <w:rFonts w:ascii="Publico Text Web" w:hAnsi="Publico Text Web" w:eastAsia="Publico Text Web"/>
-          <w:b w:val="0"/>
-          <w:i w:val="0"/>
-          <w:color w:val="000000"/>
-          <w:sz w:val="20"/>
-        </w:rPr>
-        <w:t xml:space="preserve"> Core Protocols for Psychological Safety and Emotional Intelligence </w:t>
-      </w:r>
-      <w:r>
-        <w:rPr>
-          <w:rFonts w:ascii="Times New Roman" w:hAnsi="Times New Roman" w:eastAsia="Times New Roman"/>
-          <w:b w:val="0"/>
-          <w:i w:val="0"/>
-          <w:color w:val="000000"/>
-          <w:sz w:val="20"/>
-        </w:rPr>
-        <w:t>–</w:t>
-      </w:r>
-    </w:p>
-    <w:p>
-      <w:pPr>
-        <w:autoSpaceDN w:val="0"/>
-        <w:autoSpaceDE w:val="0"/>
-        <w:widowControl/>
-        <w:spacing w:line="233" w:lineRule="auto" w:before="106" w:after="0"/>
-        <w:ind w:left="548" w:right="0" w:firstLine="0"/>
-        <w:jc w:val="left"/>
-      </w:pPr>
-      <w:r>
-        <w:rPr>
-          <w:rFonts w:ascii="Publico Text Web" w:hAnsi="Publico Text Web" w:eastAsia="Publico Text Web"/>
-          <w:b w:val="0"/>
-          <w:i w:val="0"/>
-          <w:color w:val="000000"/>
-          <w:sz w:val="20"/>
-        </w:rPr>
-        <w:t xml:space="preserve">Agile Mastery, 2022 </w:t>
-      </w:r>
-      <w:r>
-        <w:rPr>
-          <w:rFonts w:ascii="Times New Roman" w:hAnsi="Times New Roman" w:eastAsia="Times New Roman"/>
-          <w:b w:val="0"/>
-          <w:i w:val="0"/>
-          <w:color w:val="000000"/>
-          <w:sz w:val="20"/>
-        </w:rPr>
-        <w:t>(</w:t>
-      </w:r>
-      <w:r>
-        <w:rPr>
-          <w:rFonts w:ascii="Publico Text Web" w:hAnsi="Publico Text Web" w:eastAsia="Publico Text Web"/>
-          <w:b w:val="0"/>
-          <w:i w:val="0"/>
-          <w:color w:val="000000"/>
-          <w:sz w:val="20"/>
-        </w:rPr>
-        <w:t>invited at this and many other instances</w:t>
-      </w:r>
-      <w:r>
-        <w:rPr>
-          <w:rFonts w:ascii="Times New Roman" w:hAnsi="Times New Roman" w:eastAsia="Times New Roman"/>
-          <w:b w:val="0"/>
-          <w:i w:val="0"/>
-          <w:color w:val="000000"/>
-          <w:sz w:val="20"/>
-        </w:rPr>
-        <w:t>)</w:t>
-      </w:r>
-      <w:r>
-        <w:rPr>
-          <w:rFonts w:ascii="Publico Text Web" w:hAnsi="Publico Text Web" w:eastAsia="Publico Text Web"/>
-          <w:b w:val="0"/>
-          <w:i w:val="0"/>
-          <w:color w:val="000000"/>
-          <w:sz w:val="20"/>
-        </w:rPr>
-        <w:t>.</w:t>
-      </w:r>
-    </w:p>
-    <w:p>
-      <w:pPr>
-        <w:autoSpaceDN w:val="0"/>
-        <w:autoSpaceDE w:val="0"/>
-        <w:widowControl/>
-        <w:spacing w:line="233" w:lineRule="auto" w:before="184" w:after="0"/>
-        <w:ind w:left="0" w:right="0" w:firstLine="0"/>
-        <w:jc w:val="center"/>
-      </w:pPr>
-      <w:r>
-        <w:rPr>
-          <w:rFonts w:ascii="Times New Roman" w:hAnsi="Times New Roman" w:eastAsia="Times New Roman"/>
-          <w:b w:val="0"/>
-          <w:i w:val="0"/>
-          <w:color w:val="000000"/>
-          <w:sz w:val="20"/>
-        </w:rPr>
-        <w:t xml:space="preserve">◦ </w:t>
-      </w:r>
-      <w:r>
-        <w:rPr>
-          <w:rFonts w:ascii="Publico Text Web" w:hAnsi="Publico Text Web" w:eastAsia="Publico Text Web"/>
-          <w:b w:val="0"/>
-          <w:i w:val="0"/>
-          <w:color w:val="000000"/>
-          <w:sz w:val="20"/>
-        </w:rPr>
-        <w:t xml:space="preserve">Agile Dojo </w:t>
-      </w:r>
-      <w:r>
-        <w:rPr>
-          <w:rFonts w:ascii="Times New Roman" w:hAnsi="Times New Roman" w:eastAsia="Times New Roman"/>
-          <w:b w:val="0"/>
-          <w:i w:val="0"/>
-          <w:color w:val="000000"/>
-          <w:sz w:val="20"/>
-        </w:rPr>
-        <w:t>–</w:t>
-      </w:r>
-      <w:r>
-        <w:rPr>
-          <w:rFonts w:ascii="Publico Text Web" w:hAnsi="Publico Text Web" w:eastAsia="Publico Text Web"/>
-          <w:b w:val="0"/>
-          <w:i w:val="0"/>
-          <w:color w:val="000000"/>
-          <w:sz w:val="20"/>
-        </w:rPr>
-        <w:t xml:space="preserve"> the monthly meet-up I host, where participants learn skills and activities to bring</w:t>
-      </w:r>
-    </w:p>
-    <w:p>
-      <w:pPr>
-        <w:autoSpaceDN w:val="0"/>
-        <w:autoSpaceDE w:val="0"/>
-        <w:widowControl/>
-        <w:spacing w:line="240" w:lineRule="auto" w:before="118" w:after="0"/>
-        <w:ind w:left="548" w:right="0" w:firstLine="0"/>
-        <w:jc w:val="left"/>
-      </w:pPr>
-      <w:r>
-        <w:rPr>
-          <w:rFonts w:ascii="Publico Text Web" w:hAnsi="Publico Text Web" w:eastAsia="Publico Text Web"/>
-          <w:b w:val="0"/>
-          <w:i w:val="0"/>
-          <w:color w:val="000000"/>
-          <w:sz w:val="20"/>
-        </w:rPr>
-        <w:t>agility to their organizations, 2015-present.</w:t>
-      </w:r>
-    </w:p>
-    <w:p>
-      <w:pPr>
-        <w:autoSpaceDN w:val="0"/>
-        <w:autoSpaceDE w:val="0"/>
-        <w:widowControl/>
-        <w:spacing w:line="233" w:lineRule="auto" w:before="188" w:after="0"/>
-        <w:ind w:left="426" w:right="0" w:firstLine="0"/>
-        <w:jc w:val="left"/>
-      </w:pPr>
-      <w:r>
-        <w:rPr>
-          <w:rFonts w:ascii="Times New Roman" w:hAnsi="Times New Roman" w:eastAsia="Times New Roman"/>
-          <w:b w:val="0"/>
-          <w:i w:val="0"/>
-          <w:color w:val="000000"/>
-          <w:sz w:val="20"/>
-        </w:rPr>
-        <w:t xml:space="preserve">◦ </w:t>
-      </w:r>
-      <w:r>
-        <w:rPr>
-          <w:rFonts w:ascii="Publico Text Web" w:hAnsi="Publico Text Web" w:eastAsia="Publico Text Web"/>
-          <w:b w:val="0"/>
-          <w:i w:val="0"/>
-          <w:color w:val="000000"/>
-          <w:sz w:val="20"/>
-        </w:rPr>
-        <w:t xml:space="preserve">Course Creation Canvas </w:t>
-      </w:r>
-      <w:r>
-        <w:rPr>
-          <w:rFonts w:ascii="Times New Roman" w:hAnsi="Times New Roman" w:eastAsia="Times New Roman"/>
-          <w:b w:val="0"/>
-          <w:i w:val="0"/>
-          <w:color w:val="000000"/>
-          <w:sz w:val="20"/>
-        </w:rPr>
-        <w:t>–</w:t>
-      </w:r>
-      <w:r>
-        <w:rPr>
-          <w:rFonts w:ascii="Publico Text Web" w:hAnsi="Publico Text Web" w:eastAsia="Publico Text Web"/>
-          <w:b w:val="0"/>
-          <w:i w:val="0"/>
-          <w:color w:val="000000"/>
-          <w:sz w:val="20"/>
-        </w:rPr>
-        <w:t xml:space="preserve"> Miro, 2022 </w:t>
-      </w:r>
-      <w:r>
-        <w:rPr>
-          <w:rFonts w:ascii="Times New Roman" w:hAnsi="Times New Roman" w:eastAsia="Times New Roman"/>
-          <w:b w:val="0"/>
-          <w:i w:val="0"/>
-          <w:color w:val="000000"/>
-          <w:sz w:val="20"/>
-        </w:rPr>
-        <w:t>(</w:t>
-      </w:r>
-      <w:r>
-        <w:rPr>
-          <w:rFonts w:ascii="Publico Text Web" w:hAnsi="Publico Text Web" w:eastAsia="Publico Text Web"/>
-          <w:b w:val="0"/>
-          <w:i w:val="0"/>
-          <w:color w:val="000000"/>
-          <w:sz w:val="20"/>
-        </w:rPr>
-        <w:t>invited</w:t>
-      </w:r>
-      <w:r>
-        <w:rPr>
-          <w:rFonts w:ascii="Times New Roman" w:hAnsi="Times New Roman" w:eastAsia="Times New Roman"/>
-          <w:b w:val="0"/>
-          <w:i w:val="0"/>
-          <w:color w:val="000000"/>
-          <w:sz w:val="20"/>
-        </w:rPr>
-        <w:t>)</w:t>
-      </w:r>
-      <w:r>
-        <w:rPr>
-          <w:rFonts w:ascii="Publico Text Web" w:hAnsi="Publico Text Web" w:eastAsia="Publico Text Web"/>
-          <w:b w:val="0"/>
-          <w:i w:val="0"/>
-          <w:color w:val="000000"/>
-          <w:sz w:val="20"/>
-        </w:rPr>
-        <w:t>.</w:t>
-      </w:r>
-    </w:p>
-    <w:p>
-      <w:pPr>
-        <w:autoSpaceDN w:val="0"/>
-        <w:autoSpaceDE w:val="0"/>
-        <w:widowControl/>
-        <w:spacing w:line="233" w:lineRule="auto" w:before="186" w:after="0"/>
-        <w:ind w:left="426" w:right="0" w:firstLine="0"/>
-        <w:jc w:val="left"/>
-      </w:pPr>
-      <w:r>
-        <w:rPr>
-          <w:rFonts w:ascii="Times New Roman" w:hAnsi="Times New Roman" w:eastAsia="Times New Roman"/>
-          <w:b w:val="0"/>
-          <w:i w:val="0"/>
-          <w:color w:val="000000"/>
-          <w:sz w:val="20"/>
-        </w:rPr>
-        <w:t xml:space="preserve">◦ </w:t>
-      </w:r>
-      <w:r>
-        <w:rPr>
-          <w:rFonts w:ascii="Publico Text Web" w:hAnsi="Publico Text Web" w:eastAsia="Publico Text Web"/>
-          <w:b w:val="0"/>
-          <w:i w:val="0"/>
-          <w:color w:val="000000"/>
-          <w:sz w:val="20"/>
-        </w:rPr>
-        <w:t>Test-Driven Development</w:t>
-      </w:r>
-      <w:r>
-        <w:rPr>
-          <w:rFonts w:ascii="Times New Roman" w:hAnsi="Times New Roman" w:eastAsia="Times New Roman"/>
-          <w:b w:val="0"/>
-          <w:i w:val="0"/>
-          <w:color w:val="000000"/>
-          <w:sz w:val="20"/>
-        </w:rPr>
-        <w:t>:</w:t>
-      </w:r>
-      <w:r>
-        <w:rPr>
-          <w:rFonts w:ascii="Publico Text Web" w:hAnsi="Publico Text Web" w:eastAsia="Publico Text Web"/>
-          <w:b w:val="0"/>
-          <w:i w:val="0"/>
-          <w:color w:val="000000"/>
-          <w:sz w:val="20"/>
-        </w:rPr>
-        <w:t xml:space="preserve"> How to Get Started with the Foundations of Technical Agility </w:t>
-      </w:r>
-      <w:r>
-        <w:rPr>
-          <w:rFonts w:ascii="Times New Roman" w:hAnsi="Times New Roman" w:eastAsia="Times New Roman"/>
-          <w:b w:val="0"/>
-          <w:i w:val="0"/>
-          <w:color w:val="000000"/>
-          <w:sz w:val="20"/>
-        </w:rPr>
-        <w:t>–</w:t>
-      </w:r>
-    </w:p>
-    <w:p>
-      <w:pPr>
-        <w:autoSpaceDN w:val="0"/>
-        <w:autoSpaceDE w:val="0"/>
-        <w:widowControl/>
-        <w:spacing w:line="230" w:lineRule="auto" w:before="106" w:after="0"/>
-        <w:ind w:left="548" w:right="0" w:firstLine="0"/>
-        <w:jc w:val="left"/>
-      </w:pPr>
-      <w:r>
-        <w:rPr>
-          <w:rFonts w:ascii="Publico Text Web" w:hAnsi="Publico Text Web" w:eastAsia="Publico Text Web"/>
-          <w:b w:val="0"/>
-          <w:i w:val="0"/>
-          <w:color w:val="000000"/>
-          <w:sz w:val="20"/>
-        </w:rPr>
-        <w:t xml:space="preserve">Excellence In Agile conference, 2021 </w:t>
-      </w:r>
-      <w:r>
-        <w:rPr>
-          <w:rFonts w:ascii="Times New Roman" w:hAnsi="Times New Roman" w:eastAsia="Times New Roman"/>
-          <w:b w:val="0"/>
-          <w:i w:val="0"/>
-          <w:color w:val="000000"/>
-          <w:sz w:val="20"/>
-        </w:rPr>
-        <w:t>(</w:t>
-      </w:r>
-      <w:r>
-        <w:rPr>
-          <w:rFonts w:ascii="Publico Text Web" w:hAnsi="Publico Text Web" w:eastAsia="Publico Text Web"/>
-          <w:b w:val="0"/>
-          <w:i w:val="0"/>
-          <w:color w:val="000000"/>
-          <w:sz w:val="20"/>
-        </w:rPr>
-        <w:t>invited</w:t>
-      </w:r>
-      <w:r>
-        <w:rPr>
-          <w:rFonts w:ascii="Times New Roman" w:hAnsi="Times New Roman" w:eastAsia="Times New Roman"/>
-          <w:b w:val="0"/>
-          <w:i w:val="0"/>
-          <w:color w:val="000000"/>
-          <w:sz w:val="20"/>
-        </w:rPr>
-        <w:t>)</w:t>
-      </w:r>
-      <w:r>
-        <w:rPr>
-          <w:rFonts w:ascii="Publico Text Web" w:hAnsi="Publico Text Web" w:eastAsia="Publico Text Web"/>
-          <w:b w:val="0"/>
-          <w:i w:val="0"/>
-          <w:color w:val="000000"/>
-          <w:sz w:val="20"/>
-        </w:rPr>
-        <w:t>.</w:t>
-      </w:r>
-    </w:p>
-    <w:p>
-      <w:pPr>
-        <w:autoSpaceDN w:val="0"/>
-        <w:autoSpaceDE w:val="0"/>
-        <w:widowControl/>
-        <w:spacing w:line="233" w:lineRule="auto" w:before="186" w:after="0"/>
-        <w:ind w:left="426" w:right="0" w:firstLine="0"/>
-        <w:jc w:val="left"/>
-      </w:pPr>
-      <w:r>
-        <w:rPr>
-          <w:rFonts w:ascii="Times New Roman" w:hAnsi="Times New Roman" w:eastAsia="Times New Roman"/>
-          <w:b w:val="0"/>
-          <w:i w:val="0"/>
-          <w:color w:val="000000"/>
-          <w:sz w:val="20"/>
-        </w:rPr>
-        <w:t xml:space="preserve">◦ </w:t>
-      </w:r>
-      <w:r>
-        <w:rPr>
-          <w:rFonts w:ascii="Publico Text Web" w:hAnsi="Publico Text Web" w:eastAsia="Publico Text Web"/>
-          <w:b w:val="0"/>
-          <w:i w:val="0"/>
-          <w:color w:val="000000"/>
-          <w:sz w:val="20"/>
-        </w:rPr>
-        <w:t>Team Transformation Canvas</w:t>
-      </w:r>
-      <w:r>
-        <w:rPr>
-          <w:rFonts w:ascii="Times New Roman" w:hAnsi="Times New Roman" w:eastAsia="Times New Roman"/>
-          <w:b w:val="0"/>
-          <w:i w:val="0"/>
-          <w:color w:val="000000"/>
-          <w:sz w:val="20"/>
-        </w:rPr>
-        <w:t>:</w:t>
-      </w:r>
-      <w:r>
-        <w:rPr>
-          <w:rFonts w:ascii="Publico Text Web" w:hAnsi="Publico Text Web" w:eastAsia="Publico Text Web"/>
-          <w:b w:val="0"/>
-          <w:i w:val="0"/>
-          <w:color w:val="000000"/>
-          <w:sz w:val="20"/>
-        </w:rPr>
-        <w:t xml:space="preserve"> Team Building Starts With You </w:t>
-      </w:r>
-      <w:r>
-        <w:rPr>
-          <w:rFonts w:ascii="Times New Roman" w:hAnsi="Times New Roman" w:eastAsia="Times New Roman"/>
-          <w:b w:val="0"/>
-          <w:i w:val="0"/>
-          <w:color w:val="000000"/>
-          <w:sz w:val="20"/>
-        </w:rPr>
-        <w:t>–</w:t>
-      </w:r>
-      <w:r>
-        <w:rPr>
-          <w:rFonts w:ascii="Publico Text Web" w:hAnsi="Publico Text Web" w:eastAsia="Publico Text Web"/>
-          <w:b w:val="0"/>
-          <w:i w:val="0"/>
-          <w:color w:val="000000"/>
-          <w:sz w:val="20"/>
-        </w:rPr>
-        <w:t xml:space="preserve"> Agile India, 2021 </w:t>
-      </w:r>
-      <w:r>
-        <w:rPr>
-          <w:rFonts w:ascii="Times New Roman" w:hAnsi="Times New Roman" w:eastAsia="Times New Roman"/>
-          <w:b w:val="0"/>
-          <w:i w:val="0"/>
-          <w:color w:val="000000"/>
-          <w:sz w:val="20"/>
-        </w:rPr>
-        <w:t>(</w:t>
-      </w:r>
-      <w:r>
-        <w:rPr>
-          <w:rFonts w:ascii="Publico Text Web" w:hAnsi="Publico Text Web" w:eastAsia="Publico Text Web"/>
-          <w:b w:val="0"/>
-          <w:i w:val="0"/>
-          <w:color w:val="000000"/>
-          <w:sz w:val="20"/>
-        </w:rPr>
-        <w:t>invited</w:t>
-      </w:r>
-      <w:r>
-        <w:rPr>
-          <w:rFonts w:ascii="Times New Roman" w:hAnsi="Times New Roman" w:eastAsia="Times New Roman"/>
-          <w:b w:val="0"/>
-          <w:i w:val="0"/>
-          <w:color w:val="000000"/>
-          <w:sz w:val="20"/>
-        </w:rPr>
-        <w:t>)</w:t>
-      </w:r>
-      <w:r>
-        <w:rPr>
-          <w:rFonts w:ascii="Publico Text Web" w:hAnsi="Publico Text Web" w:eastAsia="Publico Text Web"/>
-          <w:b w:val="0"/>
-          <w:i w:val="0"/>
-          <w:color w:val="000000"/>
-          <w:sz w:val="20"/>
-        </w:rPr>
-        <w:t>.</w:t>
-      </w:r>
-    </w:p>
-    <w:p>
-      <w:pPr>
-        <w:autoSpaceDN w:val="0"/>
-        <w:autoSpaceDE w:val="0"/>
-        <w:widowControl/>
-        <w:spacing w:line="233" w:lineRule="auto" w:before="186" w:after="0"/>
-        <w:ind w:left="0" w:right="0" w:firstLine="0"/>
-        <w:jc w:val="center"/>
-      </w:pPr>
-      <w:r>
-        <w:rPr>
-          <w:rFonts w:ascii="Times New Roman" w:hAnsi="Times New Roman" w:eastAsia="Times New Roman"/>
-          <w:b w:val="0"/>
-          <w:i w:val="0"/>
-          <w:color w:val="000000"/>
-          <w:sz w:val="20"/>
-        </w:rPr>
-        <w:t xml:space="preserve">◦ </w:t>
-      </w:r>
-      <w:r>
-        <w:rPr>
-          <w:rFonts w:ascii="Publico Text Web" w:hAnsi="Publico Text Web" w:eastAsia="Publico Text Web"/>
-          <w:b w:val="0"/>
-          <w:i w:val="0"/>
-          <w:color w:val="000000"/>
-          <w:sz w:val="20"/>
-        </w:rPr>
-        <w:t>Test-Driven Development</w:t>
-      </w:r>
-      <w:r>
-        <w:rPr>
-          <w:rFonts w:ascii="Times New Roman" w:hAnsi="Times New Roman" w:eastAsia="Times New Roman"/>
-          <w:b w:val="0"/>
-          <w:i w:val="0"/>
-          <w:color w:val="000000"/>
-          <w:sz w:val="20"/>
-        </w:rPr>
-        <w:t>:</w:t>
-      </w:r>
-      <w:r>
-        <w:rPr>
-          <w:rFonts w:ascii="Publico Text Web" w:hAnsi="Publico Text Web" w:eastAsia="Publico Text Web"/>
-          <w:b w:val="0"/>
-          <w:i w:val="0"/>
-          <w:color w:val="000000"/>
-          <w:sz w:val="20"/>
-        </w:rPr>
-        <w:t xml:space="preserve"> A Stunningly Quick Introduction for Everyone </w:t>
-      </w:r>
-      <w:r>
-        <w:rPr>
-          <w:rFonts w:ascii="Times New Roman" w:hAnsi="Times New Roman" w:eastAsia="Times New Roman"/>
-          <w:b w:val="0"/>
-          <w:i w:val="0"/>
-          <w:color w:val="000000"/>
-          <w:sz w:val="20"/>
-        </w:rPr>
-        <w:t>–</w:t>
-      </w:r>
-      <w:r>
-        <w:rPr>
-          <w:rFonts w:ascii="Publico Text Web" w:hAnsi="Publico Text Web" w:eastAsia="Publico Text Web"/>
-          <w:b w:val="0"/>
-          <w:i w:val="0"/>
-          <w:color w:val="000000"/>
-          <w:sz w:val="20"/>
-        </w:rPr>
-        <w:t xml:space="preserve"> Agile Arizona, 2021</w:t>
-      </w:r>
-    </w:p>
-    <w:p>
-      <w:pPr>
-        <w:autoSpaceDN w:val="0"/>
-        <w:autoSpaceDE w:val="0"/>
-        <w:widowControl/>
-        <w:spacing w:line="233" w:lineRule="auto" w:before="106" w:after="0"/>
-        <w:ind w:left="548" w:right="0" w:firstLine="0"/>
-        <w:jc w:val="left"/>
-      </w:pPr>
-      <w:r>
-        <w:rPr>
-          <w:rFonts w:ascii="Times New Roman" w:hAnsi="Times New Roman" w:eastAsia="Times New Roman"/>
-          <w:b w:val="0"/>
-          <w:i w:val="0"/>
-          <w:color w:val="000000"/>
-          <w:sz w:val="20"/>
-        </w:rPr>
-        <w:t>(</w:t>
-      </w:r>
-      <w:r>
-        <w:rPr>
-          <w:rFonts w:ascii="Publico Text Web" w:hAnsi="Publico Text Web" w:eastAsia="Publico Text Web"/>
-          <w:b w:val="0"/>
-          <w:i w:val="0"/>
-          <w:color w:val="000000"/>
-          <w:sz w:val="20"/>
-        </w:rPr>
-        <w:t>invited</w:t>
-      </w:r>
-      <w:r>
-        <w:rPr>
-          <w:rFonts w:ascii="Times New Roman" w:hAnsi="Times New Roman" w:eastAsia="Times New Roman"/>
-          <w:b w:val="0"/>
-          <w:i w:val="0"/>
-          <w:color w:val="000000"/>
-          <w:sz w:val="20"/>
-        </w:rPr>
-        <w:t>)</w:t>
-      </w:r>
-      <w:r>
-        <w:rPr>
-          <w:rFonts w:ascii="Publico Text Web" w:hAnsi="Publico Text Web" w:eastAsia="Publico Text Web"/>
-          <w:b w:val="0"/>
-          <w:i w:val="0"/>
-          <w:color w:val="000000"/>
-          <w:sz w:val="20"/>
-        </w:rPr>
-        <w:t>.</w:t>
-      </w:r>
-    </w:p>
-    <w:p>
-      <w:pPr>
-        <w:autoSpaceDN w:val="0"/>
-        <w:autoSpaceDE w:val="0"/>
-        <w:widowControl/>
-        <w:spacing w:line="230" w:lineRule="auto" w:before="186" w:after="0"/>
-        <w:ind w:left="426" w:right="0" w:firstLine="0"/>
-        <w:jc w:val="left"/>
-      </w:pPr>
-      <w:r>
-        <w:rPr>
-          <w:rFonts w:ascii="Times New Roman" w:hAnsi="Times New Roman" w:eastAsia="Times New Roman"/>
-          <w:b w:val="0"/>
-          <w:i w:val="0"/>
-          <w:color w:val="000000"/>
-          <w:sz w:val="20"/>
-        </w:rPr>
-        <w:t xml:space="preserve">◦ </w:t>
-      </w:r>
-      <w:r>
-        <w:rPr>
-          <w:rFonts w:ascii="Publico Text Web" w:hAnsi="Publico Text Web" w:eastAsia="Publico Text Web"/>
-          <w:b w:val="0"/>
-          <w:i w:val="0"/>
-          <w:color w:val="000000"/>
-          <w:sz w:val="20"/>
-        </w:rPr>
-        <w:t xml:space="preserve">Lean Coffee to Build Stronger Teams </w:t>
-      </w:r>
-      <w:r>
-        <w:rPr>
-          <w:rFonts w:ascii="Times New Roman" w:hAnsi="Times New Roman" w:eastAsia="Times New Roman"/>
-          <w:b w:val="0"/>
-          <w:i w:val="0"/>
-          <w:color w:val="000000"/>
-          <w:sz w:val="20"/>
-        </w:rPr>
-        <w:t>–</w:t>
-      </w:r>
-      <w:r>
-        <w:rPr>
-          <w:rFonts w:ascii="Publico Text Web" w:hAnsi="Publico Text Web" w:eastAsia="Publico Text Web"/>
-          <w:b w:val="0"/>
-          <w:i w:val="0"/>
-          <w:color w:val="000000"/>
-          <w:sz w:val="20"/>
-        </w:rPr>
-        <w:t xml:space="preserve"> Miro, 2021 </w:t>
-      </w:r>
-      <w:r>
-        <w:rPr>
-          <w:rFonts w:ascii="Times New Roman" w:hAnsi="Times New Roman" w:eastAsia="Times New Roman"/>
-          <w:b w:val="0"/>
-          <w:i w:val="0"/>
-          <w:color w:val="000000"/>
-          <w:sz w:val="20"/>
-        </w:rPr>
-        <w:t>(</w:t>
-      </w:r>
-      <w:r>
-        <w:rPr>
-          <w:rFonts w:ascii="Publico Text Web" w:hAnsi="Publico Text Web" w:eastAsia="Publico Text Web"/>
-          <w:b w:val="0"/>
-          <w:i w:val="0"/>
-          <w:color w:val="000000"/>
-          <w:sz w:val="20"/>
-        </w:rPr>
-        <w:t>invited</w:t>
-      </w:r>
-      <w:r>
-        <w:rPr>
-          <w:rFonts w:ascii="Times New Roman" w:hAnsi="Times New Roman" w:eastAsia="Times New Roman"/>
-          <w:b w:val="0"/>
-          <w:i w:val="0"/>
-          <w:color w:val="000000"/>
-          <w:sz w:val="20"/>
-        </w:rPr>
-        <w:t>)</w:t>
-      </w:r>
-      <w:r>
-        <w:rPr>
-          <w:rFonts w:ascii="Publico Text Web" w:hAnsi="Publico Text Web" w:eastAsia="Publico Text Web"/>
-          <w:b w:val="0"/>
-          <w:i w:val="0"/>
-          <w:color w:val="000000"/>
-          <w:sz w:val="20"/>
-        </w:rPr>
-        <w:t>.</w:t>
-      </w:r>
-    </w:p>
-    <w:p>
-      <w:pPr>
-        <w:autoSpaceDN w:val="0"/>
-        <w:autoSpaceDE w:val="0"/>
-        <w:widowControl/>
-        <w:spacing w:line="233" w:lineRule="auto" w:before="186" w:after="0"/>
-        <w:ind w:left="426" w:right="0" w:firstLine="0"/>
-        <w:jc w:val="left"/>
-      </w:pPr>
-      <w:r>
-        <w:rPr>
-          <w:rFonts w:ascii="Times New Roman" w:hAnsi="Times New Roman" w:eastAsia="Times New Roman"/>
-          <w:b w:val="0"/>
-          <w:i w:val="0"/>
-          <w:color w:val="000000"/>
-          <w:sz w:val="20"/>
-        </w:rPr>
-        <w:t xml:space="preserve">◦ </w:t>
-      </w:r>
-      <w:r>
-        <w:rPr>
-          <w:rFonts w:ascii="Publico Text Web" w:hAnsi="Publico Text Web" w:eastAsia="Publico Text Web"/>
-          <w:b w:val="0"/>
-          <w:i w:val="0"/>
-          <w:color w:val="000000"/>
-          <w:sz w:val="20"/>
-        </w:rPr>
-        <w:t>Agile Product Owner Skills</w:t>
-      </w:r>
-      <w:r>
-        <w:rPr>
-          <w:rFonts w:ascii="Times New Roman" w:hAnsi="Times New Roman" w:eastAsia="Times New Roman"/>
-          <w:b w:val="0"/>
-          <w:i w:val="0"/>
-          <w:color w:val="000000"/>
-          <w:sz w:val="20"/>
-        </w:rPr>
-        <w:t>:</w:t>
-      </w:r>
-      <w:r>
-        <w:rPr>
-          <w:rFonts w:ascii="Publico Text Web" w:hAnsi="Publico Text Web" w:eastAsia="Publico Text Web"/>
-          <w:b w:val="0"/>
-          <w:i w:val="0"/>
-          <w:color w:val="000000"/>
-          <w:sz w:val="20"/>
-        </w:rPr>
-        <w:t xml:space="preserve"> How to Build the Right Thing </w:t>
-      </w:r>
-      <w:r>
-        <w:rPr>
-          <w:rFonts w:ascii="Times New Roman" w:hAnsi="Times New Roman" w:eastAsia="Times New Roman"/>
-          <w:b w:val="0"/>
-          <w:i w:val="0"/>
-          <w:color w:val="000000"/>
-          <w:sz w:val="20"/>
-        </w:rPr>
-        <w:t>–</w:t>
-      </w:r>
-      <w:r>
-        <w:rPr>
-          <w:rFonts w:ascii="Publico Text Web" w:hAnsi="Publico Text Web" w:eastAsia="Publico Text Web"/>
-          <w:b w:val="0"/>
-          <w:i w:val="0"/>
-          <w:color w:val="000000"/>
-          <w:sz w:val="20"/>
-        </w:rPr>
-        <w:t xml:space="preserve"> Project Management Institute</w:t>
-      </w:r>
-    </w:p>
-    <w:p>
-      <w:pPr>
-        <w:autoSpaceDN w:val="0"/>
-        <w:autoSpaceDE w:val="0"/>
-        <w:widowControl/>
-        <w:spacing w:line="233" w:lineRule="auto" w:before="106" w:after="0"/>
-        <w:ind w:left="548" w:right="0" w:firstLine="0"/>
-        <w:jc w:val="left"/>
-      </w:pPr>
-      <w:r>
-        <w:rPr>
-          <w:rFonts w:ascii="Publico Text Web" w:hAnsi="Publico Text Web" w:eastAsia="Publico Text Web"/>
-          <w:b w:val="0"/>
-          <w:i w:val="0"/>
-          <w:color w:val="000000"/>
-          <w:sz w:val="20"/>
-        </w:rPr>
-        <w:t xml:space="preserve">Minnesota Professional Development Day, 2021 </w:t>
-      </w:r>
-      <w:r>
-        <w:rPr>
-          <w:rFonts w:ascii="Times New Roman" w:hAnsi="Times New Roman" w:eastAsia="Times New Roman"/>
-          <w:b w:val="0"/>
-          <w:i w:val="0"/>
-          <w:color w:val="000000"/>
-          <w:sz w:val="20"/>
-        </w:rPr>
-        <w:t>(</w:t>
-      </w:r>
-      <w:r>
-        <w:rPr>
-          <w:rFonts w:ascii="Publico Text Web" w:hAnsi="Publico Text Web" w:eastAsia="Publico Text Web"/>
-          <w:b w:val="0"/>
-          <w:i w:val="0"/>
-          <w:color w:val="000000"/>
-          <w:sz w:val="20"/>
-        </w:rPr>
-        <w:t>invited</w:t>
-      </w:r>
-      <w:r>
-        <w:rPr>
-          <w:rFonts w:ascii="Times New Roman" w:hAnsi="Times New Roman" w:eastAsia="Times New Roman"/>
-          <w:b w:val="0"/>
-          <w:i w:val="0"/>
-          <w:color w:val="000000"/>
-          <w:sz w:val="20"/>
-        </w:rPr>
-        <w:t>)</w:t>
-      </w:r>
-      <w:r>
-        <w:rPr>
-          <w:rFonts w:ascii="Publico Text Web" w:hAnsi="Publico Text Web" w:eastAsia="Publico Text Web"/>
-          <w:b w:val="0"/>
-          <w:i w:val="0"/>
-          <w:color w:val="000000"/>
-          <w:sz w:val="20"/>
-        </w:rPr>
-        <w:t>.</w:t>
-      </w:r>
-    </w:p>
-    <w:p>
-      <w:pPr>
-        <w:autoSpaceDN w:val="0"/>
-        <w:autoSpaceDE w:val="0"/>
-        <w:widowControl/>
-        <w:spacing w:line="233" w:lineRule="auto" w:before="186" w:after="0"/>
-        <w:ind w:left="426" w:right="0" w:firstLine="0"/>
-        <w:jc w:val="left"/>
-      </w:pPr>
-      <w:r>
-        <w:rPr>
-          <w:rFonts w:ascii="Times New Roman" w:hAnsi="Times New Roman" w:eastAsia="Times New Roman"/>
-          <w:b w:val="0"/>
-          <w:i w:val="0"/>
-          <w:color w:val="000000"/>
-          <w:sz w:val="20"/>
-        </w:rPr>
-        <w:t xml:space="preserve">◦ </w:t>
-      </w:r>
-      <w:r>
-        <w:rPr>
-          <w:rFonts w:ascii="Publico Text Web" w:hAnsi="Publico Text Web" w:eastAsia="Publico Text Web"/>
-          <w:b w:val="0"/>
-          <w:i w:val="0"/>
-          <w:color w:val="000000"/>
-          <w:sz w:val="20"/>
-        </w:rPr>
-        <w:t>Product Inception Canvas</w:t>
-      </w:r>
-      <w:r>
-        <w:rPr>
-          <w:rFonts w:ascii="Times New Roman" w:hAnsi="Times New Roman" w:eastAsia="Times New Roman"/>
-          <w:b w:val="0"/>
-          <w:i w:val="0"/>
-          <w:color w:val="000000"/>
-          <w:sz w:val="20"/>
-        </w:rPr>
-        <w:t>:</w:t>
-      </w:r>
-      <w:r>
-        <w:rPr>
-          <w:rFonts w:ascii="Publico Text Web" w:hAnsi="Publico Text Web" w:eastAsia="Publico Text Web"/>
-          <w:b w:val="0"/>
-          <w:i w:val="0"/>
-          <w:color w:val="000000"/>
-          <w:sz w:val="20"/>
-        </w:rPr>
-        <w:t xml:space="preserve"> How to Build the Right Thing </w:t>
-      </w:r>
-      <w:r>
-        <w:rPr>
-          <w:rFonts w:ascii="Times New Roman" w:hAnsi="Times New Roman" w:eastAsia="Times New Roman"/>
-          <w:b w:val="0"/>
-          <w:i w:val="0"/>
-          <w:color w:val="000000"/>
-          <w:sz w:val="20"/>
-        </w:rPr>
-        <w:t>–</w:t>
-      </w:r>
-      <w:r>
-        <w:rPr>
-          <w:rFonts w:ascii="Publico Text Web" w:hAnsi="Publico Text Web" w:eastAsia="Publico Text Web"/>
-          <w:b w:val="0"/>
-          <w:i w:val="0"/>
-          <w:color w:val="000000"/>
-          <w:sz w:val="20"/>
-        </w:rPr>
-        <w:t xml:space="preserve"> Agile 2021. Also at BAIstanbul, 2020</w:t>
-      </w:r>
-    </w:p>
-    <w:p>
-      <w:pPr>
-        <w:autoSpaceDN w:val="0"/>
-        <w:autoSpaceDE w:val="0"/>
-        <w:widowControl/>
-        <w:spacing w:line="230" w:lineRule="auto" w:before="106" w:after="0"/>
-        <w:ind w:left="548" w:right="0" w:firstLine="0"/>
-        <w:jc w:val="left"/>
-      </w:pPr>
-      <w:r>
-        <w:rPr>
-          <w:rFonts w:ascii="Times New Roman" w:hAnsi="Times New Roman" w:eastAsia="Times New Roman"/>
-          <w:b w:val="0"/>
-          <w:i w:val="0"/>
-          <w:color w:val="000000"/>
-          <w:sz w:val="20"/>
-        </w:rPr>
-        <w:t>(</w:t>
-      </w:r>
-      <w:r>
-        <w:rPr>
-          <w:rFonts w:ascii="Publico Text Web" w:hAnsi="Publico Text Web" w:eastAsia="Publico Text Web"/>
-          <w:b w:val="0"/>
-          <w:i w:val="0"/>
-          <w:color w:val="000000"/>
-          <w:sz w:val="20"/>
-        </w:rPr>
-        <w:t>invited</w:t>
-      </w:r>
-      <w:r>
-        <w:rPr>
-          <w:rFonts w:ascii="Times New Roman" w:hAnsi="Times New Roman" w:eastAsia="Times New Roman"/>
-          <w:b w:val="0"/>
-          <w:i w:val="0"/>
-          <w:color w:val="000000"/>
-          <w:sz w:val="20"/>
-        </w:rPr>
-        <w:t>)</w:t>
-      </w:r>
-      <w:r>
-        <w:rPr>
-          <w:rFonts w:ascii="Publico Text Web" w:hAnsi="Publico Text Web" w:eastAsia="Publico Text Web"/>
-          <w:b w:val="0"/>
-          <w:i w:val="0"/>
-          <w:color w:val="000000"/>
-          <w:sz w:val="20"/>
-        </w:rPr>
-        <w:t>.</w:t>
-      </w:r>
-    </w:p>
-    <w:p>
-      <w:pPr>
-        <w:autoSpaceDN w:val="0"/>
-        <w:autoSpaceDE w:val="0"/>
-        <w:widowControl/>
-        <w:spacing w:line="233" w:lineRule="auto" w:before="186" w:after="0"/>
-        <w:ind w:left="0" w:right="0" w:firstLine="0"/>
-        <w:jc w:val="center"/>
-      </w:pPr>
-      <w:r>
-        <w:rPr>
-          <w:rFonts w:ascii="Times New Roman" w:hAnsi="Times New Roman" w:eastAsia="Times New Roman"/>
-          <w:b w:val="0"/>
-          <w:i w:val="0"/>
-          <w:color w:val="000000"/>
-          <w:sz w:val="20"/>
-        </w:rPr>
-        <w:t xml:space="preserve">◦ </w:t>
-      </w:r>
-      <w:r>
-        <w:rPr>
-          <w:rFonts w:ascii="Publico Text Web" w:hAnsi="Publico Text Web" w:eastAsia="Publico Text Web"/>
-          <w:b w:val="0"/>
-          <w:i w:val="0"/>
-          <w:color w:val="000000"/>
-          <w:sz w:val="20"/>
-        </w:rPr>
-        <w:t xml:space="preserve">Teaching Agile </w:t>
-      </w:r>
-      <w:r>
-        <w:rPr>
-          <w:rFonts w:ascii="Times New Roman" w:hAnsi="Times New Roman" w:eastAsia="Times New Roman"/>
-          <w:b w:val="0"/>
-          <w:i w:val="0"/>
-          <w:color w:val="000000"/>
-          <w:sz w:val="20"/>
-        </w:rPr>
-        <w:t>(</w:t>
-      </w:r>
-      <w:r>
-        <w:rPr>
-          <w:rFonts w:ascii="Publico Text Web" w:hAnsi="Publico Text Web" w:eastAsia="Publico Text Web"/>
-          <w:b w:val="0"/>
-          <w:i w:val="0"/>
-          <w:color w:val="000000"/>
-          <w:sz w:val="20"/>
-        </w:rPr>
-        <w:t>Or Anything Else</w:t>
-      </w:r>
-      <w:r>
-        <w:rPr>
-          <w:rFonts w:ascii="Times New Roman" w:hAnsi="Times New Roman" w:eastAsia="Times New Roman"/>
-          <w:b w:val="0"/>
-          <w:i w:val="0"/>
-          <w:color w:val="000000"/>
-          <w:sz w:val="20"/>
-        </w:rPr>
-        <w:t>)</w:t>
-      </w:r>
-      <w:r>
-        <w:rPr>
-          <w:rFonts w:ascii="Publico Text Web" w:hAnsi="Publico Text Web" w:eastAsia="Publico Text Web"/>
-          <w:b w:val="0"/>
-          <w:i w:val="0"/>
-          <w:color w:val="000000"/>
-          <w:sz w:val="20"/>
-        </w:rPr>
-        <w:t xml:space="preserve"> So It Sticks </w:t>
-      </w:r>
-      <w:r>
-        <w:rPr>
-          <w:rFonts w:ascii="Times New Roman" w:hAnsi="Times New Roman" w:eastAsia="Times New Roman"/>
-          <w:b w:val="0"/>
-          <w:i w:val="0"/>
-          <w:color w:val="000000"/>
-          <w:sz w:val="20"/>
-        </w:rPr>
-        <w:t>–</w:t>
-      </w:r>
-      <w:r>
-        <w:rPr>
-          <w:rFonts w:ascii="Publico Text Web" w:hAnsi="Publico Text Web" w:eastAsia="Publico Text Web"/>
-          <w:b w:val="0"/>
-          <w:i w:val="0"/>
-          <w:color w:val="000000"/>
-          <w:sz w:val="20"/>
-        </w:rPr>
-        <w:t xml:space="preserve"> Agile 2021 Minimum Viable Conference, 2021.</w:t>
-      </w:r>
-    </w:p>
-    <w:p>
-      <w:pPr>
-        <w:autoSpaceDN w:val="0"/>
-        <w:autoSpaceDE w:val="0"/>
-        <w:widowControl/>
-        <w:spacing w:line="240" w:lineRule="auto" w:before="342" w:after="0"/>
-        <w:ind w:left="144" w:right="0" w:firstLine="0"/>
-        <w:jc w:val="left"/>
-      </w:pPr>
-      <w:r>
-        <w:rPr>
-          <w:rFonts w:ascii="Publico Text Web" w:hAnsi="Publico Text Web" w:eastAsia="Publico Text Web"/>
-          <w:b/>
-          <w:i w:val="0"/>
-          <w:color w:val="5BA5DB"/>
-          <w:sz w:val="28"/>
-        </w:rPr>
-        <w:t>AWARDS</w:t>
-      </w:r>
-    </w:p>
-    <w:p>
-      <w:pPr>
-        <w:autoSpaceDN w:val="0"/>
-        <w:autoSpaceDE w:val="0"/>
-        <w:widowControl/>
-        <w:spacing w:line="233" w:lineRule="auto" w:before="332" w:after="0"/>
-        <w:ind w:left="226" w:right="0" w:firstLine="0"/>
-        <w:jc w:val="left"/>
-      </w:pPr>
-      <w:r>
-        <w:rPr>
-          <w:rFonts w:ascii="Times New Roman" w:hAnsi="Times New Roman" w:eastAsia="Times New Roman"/>
-          <w:b w:val="0"/>
-          <w:i w:val="0"/>
-          <w:color w:val="000000"/>
-          <w:sz w:val="20"/>
-        </w:rPr>
-        <w:t xml:space="preserve">• </w:t>
-      </w:r>
-      <w:r>
-        <w:rPr>
-          <w:rFonts w:ascii="Publico Text Web" w:hAnsi="Publico Text Web" w:eastAsia="Publico Text Web"/>
-          <w:b w:val="0"/>
-          <w:i w:val="0"/>
-          <w:color w:val="000000"/>
-          <w:sz w:val="20"/>
-        </w:rPr>
-        <w:t xml:space="preserve">Nokia IMPACT Award </w:t>
-      </w:r>
-      <w:r>
-        <w:rPr>
-          <w:rFonts w:ascii="Times New Roman" w:hAnsi="Times New Roman" w:eastAsia="Times New Roman"/>
-          <w:b w:val="0"/>
-          <w:i w:val="0"/>
-          <w:color w:val="000000"/>
-          <w:sz w:val="20"/>
-        </w:rPr>
-        <w:t>–</w:t>
-      </w:r>
-      <w:r>
-        <w:rPr>
-          <w:rFonts w:ascii="Publico Text Web" w:hAnsi="Publico Text Web" w:eastAsia="Publico Text Web"/>
-          <w:b w:val="0"/>
-          <w:i w:val="0"/>
-          <w:color w:val="000000"/>
-          <w:sz w:val="20"/>
-        </w:rPr>
-        <w:t xml:space="preserve"> presented to the top </w:t>
-      </w:r>
-      <w:r>
-        <w:rPr>
-          <w:rFonts w:ascii="Times New Roman" w:hAnsi="Times New Roman" w:eastAsia="Times New Roman"/>
-          <w:b w:val="0"/>
-          <w:i w:val="0"/>
-          <w:color w:val="000000"/>
-          <w:sz w:val="20"/>
-        </w:rPr>
-        <w:t>~</w:t>
-      </w:r>
-      <w:r>
-        <w:rPr>
-          <w:rFonts w:ascii="Publico Text Web" w:hAnsi="Publico Text Web" w:eastAsia="Publico Text Web"/>
-          <w:b w:val="0"/>
-          <w:i w:val="0"/>
-          <w:color w:val="000000"/>
-          <w:sz w:val="20"/>
-        </w:rPr>
-        <w:t xml:space="preserve">100 of </w:t>
-      </w:r>
-      <w:r>
-        <w:rPr>
-          <w:rFonts w:ascii="Times New Roman" w:hAnsi="Times New Roman" w:eastAsia="Times New Roman"/>
-          <w:b w:val="0"/>
-          <w:i w:val="0"/>
-          <w:color w:val="000000"/>
-          <w:sz w:val="20"/>
-        </w:rPr>
-        <w:t>~</w:t>
-      </w:r>
-      <w:r>
-        <w:rPr>
-          <w:rFonts w:ascii="Publico Text Web" w:hAnsi="Publico Text Web" w:eastAsia="Publico Text Web"/>
-          <w:b w:val="0"/>
-          <w:i w:val="0"/>
-          <w:color w:val="000000"/>
-          <w:sz w:val="20"/>
-        </w:rPr>
-        <w:t>120,000 employees, 2012</w:t>
-      </w:r>
-    </w:p>
-    <w:p>
-      <w:pPr>
-        <w:autoSpaceDN w:val="0"/>
-        <w:autoSpaceDE w:val="0"/>
-        <w:widowControl/>
-        <w:spacing w:line="233" w:lineRule="auto" w:before="186" w:after="0"/>
-        <w:ind w:left="226" w:right="0" w:firstLine="0"/>
-        <w:jc w:val="left"/>
-      </w:pPr>
-      <w:r>
-        <w:rPr>
-          <w:rFonts w:ascii="Times New Roman" w:hAnsi="Times New Roman" w:eastAsia="Times New Roman"/>
-          <w:b w:val="0"/>
-          <w:i w:val="0"/>
-          <w:color w:val="000000"/>
-          <w:sz w:val="20"/>
-        </w:rPr>
-        <w:t xml:space="preserve">• </w:t>
-      </w:r>
-      <w:r>
-        <w:rPr>
-          <w:rFonts w:ascii="Publico Text Web" w:hAnsi="Publico Text Web" w:eastAsia="Publico Text Web"/>
-          <w:b w:val="0"/>
-          <w:i w:val="0"/>
-          <w:color w:val="000000"/>
-          <w:sz w:val="20"/>
-        </w:rPr>
-        <w:t xml:space="preserve">Nellymoser MVP </w:t>
-      </w:r>
-      <w:r>
-        <w:rPr>
-          <w:rFonts w:ascii="Times New Roman" w:hAnsi="Times New Roman" w:eastAsia="Times New Roman"/>
-          <w:b w:val="0"/>
-          <w:i w:val="0"/>
-          <w:color w:val="000000"/>
-          <w:sz w:val="20"/>
-        </w:rPr>
-        <w:t>–</w:t>
-      </w:r>
-      <w:r>
-        <w:rPr>
-          <w:rFonts w:ascii="Publico Text Web" w:hAnsi="Publico Text Web" w:eastAsia="Publico Text Web"/>
-          <w:b w:val="0"/>
-          <w:i w:val="0"/>
-          <w:color w:val="000000"/>
-          <w:sz w:val="20"/>
-        </w:rPr>
-        <w:t xml:space="preserve"> 2008</w:t>
-      </w:r>
-    </w:p>
-    <w:p>
-      <w:pPr>
-        <w:autoSpaceDN w:val="0"/>
-        <w:autoSpaceDE w:val="0"/>
-        <w:widowControl/>
-        <w:spacing w:line="230" w:lineRule="auto" w:before="186" w:after="0"/>
-        <w:ind w:left="226" w:right="0" w:firstLine="0"/>
-        <w:jc w:val="left"/>
-      </w:pPr>
-      <w:r>
-        <w:rPr>
-          <w:rFonts w:ascii="Times New Roman" w:hAnsi="Times New Roman" w:eastAsia="Times New Roman"/>
-          <w:b w:val="0"/>
-          <w:i w:val="0"/>
-          <w:color w:val="000000"/>
-          <w:sz w:val="20"/>
-        </w:rPr>
-        <w:t xml:space="preserve">• </w:t>
-      </w:r>
-      <w:r>
-        <w:rPr>
-          <w:rFonts w:ascii="Publico Text Web" w:hAnsi="Publico Text Web" w:eastAsia="Publico Text Web"/>
-          <w:b w:val="0"/>
-          <w:i w:val="0"/>
-          <w:color w:val="000000"/>
-          <w:sz w:val="20"/>
-        </w:rPr>
-        <w:t xml:space="preserve">CentrePath Customer Commitment Award </w:t>
-      </w:r>
-      <w:r>
-        <w:rPr>
-          <w:rFonts w:ascii="Times New Roman" w:hAnsi="Times New Roman" w:eastAsia="Times New Roman"/>
-          <w:b w:val="0"/>
-          <w:i w:val="0"/>
-          <w:color w:val="000000"/>
-          <w:sz w:val="20"/>
-        </w:rPr>
-        <w:t>–</w:t>
-      </w:r>
-      <w:r>
-        <w:rPr>
-          <w:rFonts w:ascii="Publico Text Web" w:hAnsi="Publico Text Web" w:eastAsia="Publico Text Web"/>
-          <w:b w:val="0"/>
-          <w:i w:val="0"/>
-          <w:color w:val="000000"/>
-          <w:sz w:val="20"/>
-        </w:rPr>
-        <w:t xml:space="preserve"> 2005</w:t>
-      </w:r>
-    </w:p>
-    <w:p>
-      <w:pPr>
-        <w:autoSpaceDN w:val="0"/>
-        <w:autoSpaceDE w:val="0"/>
-        <w:widowControl/>
-        <w:spacing w:line="240" w:lineRule="auto" w:before="342" w:after="0"/>
-        <w:ind w:left="144" w:right="0" w:firstLine="0"/>
-        <w:jc w:val="left"/>
-      </w:pPr>
-      <w:r>
-        <w:rPr>
-          <w:rFonts w:ascii="Publico Text Web" w:hAnsi="Publico Text Web" w:eastAsia="Publico Text Web"/>
-          <w:b/>
-          <w:i w:val="0"/>
-          <w:color w:val="5BA5DB"/>
-          <w:sz w:val="28"/>
-        </w:rPr>
-        <w:t>LANGUAGES</w:t>
-      </w:r>
-    </w:p>
-    <w:p>
-      <w:pPr>
-        <w:autoSpaceDN w:val="0"/>
-        <w:autoSpaceDE w:val="0"/>
-        <w:widowControl/>
-        <w:spacing w:line="233" w:lineRule="auto" w:before="332" w:after="0"/>
         <w:ind w:left="226" w:right="0" w:firstLine="0"/>
         <w:jc w:val="left"/>
       </w:pPr>

</xml_diff>